<commit_message>
Transferencia de un bien mueble
</commit_message>
<xml_diff>
--- a/PABMI/16 GUIAS  DE USUARIO/Version 1/ALTA POR GASTO CORRIENTE.docx
+++ b/PABMI/16 GUIAS  DE USUARIO/Version 1/ALTA POR GASTO CORRIENTE.docx
@@ -1,6 +1,6 @@
 
 <file path=word/document.xml><?xml version="1.0" encoding="utf-8"?>
-<w:document xmlns:wpc="http://schemas.microsoft.com/office/word/2010/wordprocessingCanvas" xmlns:cx="http://schemas.microsoft.com/office/drawing/2014/chartex" xmlns:mc="http://schemas.openxmlformats.org/markup-compatibility/2006" xmlns:o="urn:schemas-microsoft-com:office:office" xmlns:r="http://schemas.openxmlformats.org/officeDocument/2006/relationships" xmlns:m="http://schemas.openxmlformats.org/officeDocument/2006/math" xmlns:v="urn:schemas-microsoft-com:vml" xmlns:wp14="http://schemas.microsoft.com/office/word/2010/wordprocessingDrawing" xmlns:wp="http://schemas.openxmlformats.org/drawingml/2006/wordprocessingDrawing" xmlns:w10="urn:schemas-microsoft-com:office:word" xmlns:w="http://schemas.openxmlformats.org/wordprocessingml/2006/main" xmlns:w14="http://schemas.microsoft.com/office/word/2010/wordml" xmlns:w15="http://schemas.microsoft.com/office/word/2012/wordml" xmlns:w16se="http://schemas.microsoft.com/office/word/2015/wordml/symex" xmlns:wpg="http://schemas.microsoft.com/office/word/2010/wordprocessingGroup" xmlns:wpi="http://schemas.microsoft.com/office/word/2010/wordprocessingInk" xmlns:wne="http://schemas.microsoft.com/office/word/2006/wordml" xmlns:wps="http://schemas.microsoft.com/office/word/2010/wordprocessingShape" mc:Ignorable="w14 w15 w16se wp14">
+<w:document xmlns:wpc="http://schemas.microsoft.com/office/word/2010/wordprocessingCanvas" xmlns:cx="http://schemas.microsoft.com/office/drawing/2014/chartex" xmlns:cx1="http://schemas.microsoft.com/office/drawing/2015/9/8/chartex" xmlns:mc="http://schemas.openxmlformats.org/markup-compatibility/2006" xmlns:o="urn:schemas-microsoft-com:office:office" xmlns:r="http://schemas.openxmlformats.org/officeDocument/2006/relationships" xmlns:m="http://schemas.openxmlformats.org/officeDocument/2006/math" xmlns:v="urn:schemas-microsoft-com:vml" xmlns:wp14="http://schemas.microsoft.com/office/word/2010/wordprocessingDrawing" xmlns:wp="http://schemas.openxmlformats.org/drawingml/2006/wordprocessingDrawing" xmlns:w10="urn:schemas-microsoft-com:office:word" xmlns:w="http://schemas.openxmlformats.org/wordprocessingml/2006/main" xmlns:w14="http://schemas.microsoft.com/office/word/2010/wordml" xmlns:w15="http://schemas.microsoft.com/office/word/2012/wordml" xmlns:w16se="http://schemas.microsoft.com/office/word/2015/wordml/symex" xmlns:wpg="http://schemas.microsoft.com/office/word/2010/wordprocessingGroup" xmlns:wpi="http://schemas.microsoft.com/office/word/2010/wordprocessingInk" xmlns:wne="http://schemas.microsoft.com/office/word/2006/wordml" xmlns:wps="http://schemas.microsoft.com/office/word/2010/wordprocessingShape" mc:Ignorable="w14 w15 w16se wp14">
   <w:body>
     <w:p>
       <w:pPr>
@@ -15,7 +15,7 @@
         <w:rPr>
           <w:rFonts w:ascii="Arial" w:hAnsi="Arial" w:cs="Arial"/>
           <w:noProof/>
-          <w:lang w:val="en-US"/>
+          <w:lang w:val="es-MX" w:eastAsia="es-MX"/>
         </w:rPr>
         <mc:AlternateContent>
           <mc:Choice Requires="wps">
@@ -93,7 +93,7 @@
               </wp:anchor>
             </w:drawing>
           </mc:Choice>
-          <mc:Fallback xmlns:cx1="http://schemas.microsoft.com/office/drawing/2015/9/8/chartex">
+          <mc:Fallback>
             <w:pict>
               <v:rect w14:anchorId="71FBA889" id="Rectángulo 3" o:spid="_x0000_s1026" style="position:absolute;margin-left:13.5pt;margin-top:-56.6pt;width:582.65pt;height:760.15pt;z-index:-251512832;visibility:visible;mso-wrap-style:square;mso-width-percent:0;mso-height-percent:0;mso-wrap-distance-left:9pt;mso-wrap-distance-top:0;mso-wrap-distance-right:9pt;mso-wrap-distance-bottom:0;mso-position-horizontal:absolute;mso-position-horizontal-relative:page;mso-position-vertical:absolute;mso-position-vertical-relative:text;mso-width-percent:0;mso-height-percent:0;mso-width-relative:margin;mso-height-relative:margin;v-text-anchor:middle" o:gfxdata="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" fillcolor="#f2f2f2" stroked="f" strokeweight="1pt">
                 <v:shadow on="t" type="perspective" color="black" opacity="7208f" offset="0,0" matrix="66847f,,,66847f"/>
@@ -106,7 +106,7 @@
       <w:r>
         <w:rPr>
           <w:noProof/>
-          <w:lang w:val="en-US"/>
+          <w:lang w:val="es-MX" w:eastAsia="es-MX"/>
         </w:rPr>
         <w:drawing>
           <wp:anchor distT="0" distB="0" distL="114300" distR="114300" simplePos="0" relativeHeight="251837440" behindDoc="0" locked="0" layoutInCell="1" allowOverlap="1" wp14:anchorId="385F0737" wp14:editId="3384E3E3">
@@ -230,7 +230,7 @@
         <w:rPr>
           <w:rFonts w:ascii="Arial" w:hAnsi="Arial" w:cs="Arial"/>
           <w:noProof/>
-          <w:lang w:val="en-US"/>
+          <w:lang w:val="es-MX" w:eastAsia="es-MX"/>
         </w:rPr>
         <mc:AlternateContent>
           <mc:Choice Requires="wps">
@@ -338,7 +338,37 @@
                                 <w:szCs w:val="36"/>
                                 <w:lang w:val="es-MX"/>
                               </w:rPr>
-                              <w:t>ADMNISTRACIÓN DE BIENES MUEBLES</w:t>
+                              <w:t>“</w:t>
+                            </w:r>
+                            <w:r>
+                              <w:rPr>
+                                <w:rFonts w:ascii="Arial" w:hAnsi="Arial" w:cs="Arial"/>
+                                <w:color w:val="000000" w:themeColor="text1"/>
+                                <w:sz w:val="36"/>
+                                <w:szCs w:val="36"/>
+                                <w:lang w:val="es-MX"/>
+                              </w:rPr>
+                              <w:t>ADM</w:t>
+                            </w:r>
+                            <w:r>
+                              <w:rPr>
+                                <w:rFonts w:ascii="Arial" w:hAnsi="Arial" w:cs="Arial"/>
+                                <w:color w:val="000000" w:themeColor="text1"/>
+                                <w:sz w:val="36"/>
+                                <w:szCs w:val="36"/>
+                                <w:lang w:val="es-MX"/>
+                              </w:rPr>
+                              <w:t>I</w:t>
+                            </w:r>
+                            <w:r>
+                              <w:rPr>
+                                <w:rFonts w:ascii="Arial" w:hAnsi="Arial" w:cs="Arial"/>
+                                <w:color w:val="000000" w:themeColor="text1"/>
+                                <w:sz w:val="36"/>
+                                <w:szCs w:val="36"/>
+                                <w:lang w:val="es-MX"/>
+                              </w:rPr>
+                              <w:t>NISTRACIÓN DE BIENES MUEBLES</w:t>
                             </w:r>
                             <w:r>
                               <w:rPr>
@@ -438,7 +468,37 @@
                           <w:szCs w:val="36"/>
                           <w:lang w:val="es-MX"/>
                         </w:rPr>
-                        <w:t>ADMNISTRACIÓN DE BIENES MUEBLES</w:t>
+                        <w:t>“</w:t>
+                      </w:r>
+                      <w:r>
+                        <w:rPr>
+                          <w:rFonts w:ascii="Arial" w:hAnsi="Arial" w:cs="Arial"/>
+                          <w:color w:val="000000" w:themeColor="text1"/>
+                          <w:sz w:val="36"/>
+                          <w:szCs w:val="36"/>
+                          <w:lang w:val="es-MX"/>
+                        </w:rPr>
+                        <w:t>ADM</w:t>
+                      </w:r>
+                      <w:r>
+                        <w:rPr>
+                          <w:rFonts w:ascii="Arial" w:hAnsi="Arial" w:cs="Arial"/>
+                          <w:color w:val="000000" w:themeColor="text1"/>
+                          <w:sz w:val="36"/>
+                          <w:szCs w:val="36"/>
+                          <w:lang w:val="es-MX"/>
+                        </w:rPr>
+                        <w:t>I</w:t>
+                      </w:r>
+                      <w:r>
+                        <w:rPr>
+                          <w:rFonts w:ascii="Arial" w:hAnsi="Arial" w:cs="Arial"/>
+                          <w:color w:val="000000" w:themeColor="text1"/>
+                          <w:sz w:val="36"/>
+                          <w:szCs w:val="36"/>
+                          <w:lang w:val="es-MX"/>
+                        </w:rPr>
+                        <w:t>NISTRACIÓN DE BIENES MUEBLES</w:t>
                       </w:r>
                       <w:r>
                         <w:rPr>
@@ -689,7 +749,7 @@
           <w:noProof/>
           <w:sz w:val="24"/>
           <w:szCs w:val="24"/>
-          <w:lang w:val="en-US"/>
+          <w:lang w:val="es-MX" w:eastAsia="es-MX"/>
         </w:rPr>
         <w:lastRenderedPageBreak/>
         <mc:AlternateContent>
@@ -2416,8 +2476,6 @@
           <w:sz w:val="24"/>
         </w:rPr>
       </w:pPr>
-      <w:bookmarkStart w:id="0" w:name="_GoBack"/>
-      <w:bookmarkEnd w:id="0"/>
     </w:p>
     <w:p>
       <w:pPr>
@@ -2431,7 +2489,7 @@
         <w:rPr>
           <w:rFonts w:ascii="Arial" w:hAnsi="Arial" w:cs="Arial"/>
           <w:noProof/>
-          <w:lang w:val="en-US"/>
+          <w:lang w:val="es-MX" w:eastAsia="es-MX"/>
         </w:rPr>
         <w:lastRenderedPageBreak/>
         <mc:AlternateContent>
@@ -2599,7 +2657,7 @@
           <w:rFonts w:ascii="Arial" w:hAnsi="Arial" w:cs="Arial"/>
           <w:noProof/>
           <w:sz w:val="24"/>
-          <w:lang w:val="en-US"/>
+          <w:lang w:val="es-MX" w:eastAsia="es-MX"/>
         </w:rPr>
         <mc:AlternateContent>
           <mc:Choice Requires="wps">
@@ -2689,7 +2747,7 @@
               </wp:anchor>
             </w:drawing>
           </mc:Choice>
-          <mc:Fallback xmlns:cx1="http://schemas.microsoft.com/office/drawing/2015/9/8/chartex">
+          <mc:Fallback>
             <w:pict>
               <v:rect w14:anchorId="67981FC6" id="Rectángulo 33" o:spid="_x0000_s1029" style="position:absolute;margin-left:47.3pt;margin-top:.85pt;width:347.05pt;height:20.35pt;z-index:251843584;visibility:visible;mso-wrap-style:square;mso-width-percent:0;mso-height-percent:0;mso-wrap-distance-left:9pt;mso-wrap-distance-top:0;mso-wrap-distance-right:9pt;mso-wrap-distance-bottom:0;mso-position-horizontal:absolute;mso-position-horizontal-relative:text;mso-position-vertical:absolute;mso-position-vertical-relative:text;mso-width-percent:0;mso-height-percent:0;mso-width-relative:margin;mso-height-relative:margin;v-text-anchor:middle" o:gfxdata="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" fillcolor="#f2f2f2 [3052]" strokecolor="#a5a5a5 [3206]" strokeweight=".5pt">
                 <v:textbox>
@@ -2724,7 +2782,7 @@
           <w:rFonts w:ascii="Arial" w:hAnsi="Arial" w:cs="Arial"/>
           <w:noProof/>
           <w:sz w:val="24"/>
-          <w:lang w:val="en-US"/>
+          <w:lang w:val="es-MX" w:eastAsia="es-MX"/>
         </w:rPr>
         <mc:AlternateContent>
           <mc:Choice Requires="wps">
@@ -2865,7 +2923,7 @@
               </wp:anchor>
             </w:drawing>
           </mc:Choice>
-          <mc:Fallback xmlns:cx1="http://schemas.microsoft.com/office/drawing/2015/9/8/chartex">
+          <mc:Fallback>
             <w:pict>
               <v:rect w14:anchorId="1009FB1A" id="Rectángulo 36" o:spid="_x0000_s1030" style="position:absolute;margin-left:47.25pt;margin-top:20.45pt;width:347.05pt;height:89.3pt;z-index:251844608;visibility:visible;mso-wrap-style:square;mso-width-percent:0;mso-height-percent:0;mso-wrap-distance-left:9pt;mso-wrap-distance-top:0;mso-wrap-distance-right:9pt;mso-wrap-distance-bottom:0;mso-position-horizontal:absolute;mso-position-horizontal-relative:text;mso-position-vertical:absolute;mso-position-vertical-relative:text;mso-width-percent:0;mso-height-percent:0;mso-width-relative:margin;mso-height-relative:margin;v-text-anchor:middle" o:gfxdata="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" fillcolor="white [3201]" strokecolor="#a5a5a5 [3206]" strokeweight=".5pt">
                 <v:textbox>
@@ -3026,14 +3084,14 @@
           <w:color w:val="auto"/>
         </w:rPr>
       </w:pPr>
-      <w:bookmarkStart w:id="1" w:name="_Toc123297018"/>
-      <w:bookmarkStart w:id="2" w:name="_Toc124522205"/>
-      <w:bookmarkStart w:id="3" w:name="_Toc136444480"/>
-      <w:bookmarkStart w:id="4" w:name="_Toc136445048"/>
-      <w:bookmarkStart w:id="5" w:name="_Toc136445388"/>
-      <w:bookmarkStart w:id="6" w:name="_Toc136588018"/>
-      <w:bookmarkStart w:id="7" w:name="_Toc149125736"/>
-      <w:bookmarkStart w:id="8" w:name="_Toc152360029"/>
+      <w:bookmarkStart w:id="0" w:name="_Toc123297018"/>
+      <w:bookmarkStart w:id="1" w:name="_Toc124522205"/>
+      <w:bookmarkStart w:id="2" w:name="_Toc136444480"/>
+      <w:bookmarkStart w:id="3" w:name="_Toc136445048"/>
+      <w:bookmarkStart w:id="4" w:name="_Toc136445388"/>
+      <w:bookmarkStart w:id="5" w:name="_Toc136588018"/>
+      <w:bookmarkStart w:id="6" w:name="_Toc149125736"/>
+      <w:bookmarkStart w:id="7" w:name="_Toc152360029"/>
       <w:r>
         <w:rPr>
           <w:rFonts w:cs="Arial"/>
@@ -3042,6 +3100,7 @@
         </w:rPr>
         <w:t>Objetivo</w:t>
       </w:r>
+      <w:bookmarkEnd w:id="0"/>
       <w:bookmarkEnd w:id="1"/>
       <w:bookmarkEnd w:id="2"/>
       <w:bookmarkEnd w:id="3"/>
@@ -3049,7 +3108,6 @@
       <w:bookmarkEnd w:id="5"/>
       <w:bookmarkEnd w:id="6"/>
       <w:bookmarkEnd w:id="7"/>
-      <w:bookmarkEnd w:id="8"/>
     </w:p>
     <w:p>
       <w:pPr>
@@ -3060,7 +3118,6 @@
         <w:jc w:val="both"/>
         <w:rPr>
           <w:rFonts w:ascii="Arial" w:hAnsi="Arial" w:cs="Arial"/>
-          <w:color w:val="00B0F0"/>
           <w:sz w:val="24"/>
         </w:rPr>
       </w:pPr>
@@ -3078,7 +3135,7 @@
           <w:color w:val="000000"/>
           <w:shd w:val="clear" w:color="auto" w:fill="FFFFFF"/>
         </w:rPr>
-        <w:t xml:space="preserve">Lograr que, mediante el presente manual, los usuarios de la Secretaria de Finanzas y Tesorería General del Estado de Nuevo León puedan consultar los pasos a seguir </w:t>
+        <w:t xml:space="preserve">Lograr que, mediante el presente manual, los usuarios de la </w:t>
       </w:r>
       <w:r>
         <w:rPr>
@@ -3087,7 +3144,7 @@
           <w:color w:val="000000"/>
           <w:shd w:val="clear" w:color="auto" w:fill="FFFFFF"/>
         </w:rPr>
-        <w:t xml:space="preserve">para la gestión de los recursos correspondientes </w:t>
+        <w:t xml:space="preserve">Dirección de Patrimonio y sus dependencias puedan consultar el proceso </w:t>
       </w:r>
       <w:r>
         <w:rPr>
@@ -3096,7 +3153,7 @@
           <w:color w:val="000000"/>
           <w:shd w:val="clear" w:color="auto" w:fill="FFFFFF"/>
         </w:rPr>
-        <w:t>de</w:t>
+        <w:t xml:space="preserve">a seguir </w:t>
       </w:r>
       <w:r>
         <w:rPr>
@@ -3105,7 +3162,7 @@
           <w:color w:val="000000"/>
           <w:shd w:val="clear" w:color="auto" w:fill="FFFFFF"/>
         </w:rPr>
-        <w:t xml:space="preserve"> bienes muebles</w:t>
+        <w:t>para la planeación,</w:t>
       </w:r>
       <w:r>
         <w:rPr>
@@ -3114,178 +3171,16 @@
           <w:color w:val="000000"/>
           <w:shd w:val="clear" w:color="auto" w:fill="FFFFFF"/>
         </w:rPr>
-        <w:t xml:space="preserve">, </w:t>
+        <w:t xml:space="preserve"> </w:t>
       </w:r>
       <w:r>
         <w:rPr>
           <w:rStyle w:val="normaltextrun"/>
           <w:rFonts w:ascii="Arial" w:hAnsi="Arial" w:cs="Arial"/>
-          <w:color w:val="00B0F0"/>
+          <w:color w:val="000000"/>
           <w:shd w:val="clear" w:color="auto" w:fill="FFFFFF"/>
         </w:rPr>
-        <w:t xml:space="preserve">así como </w:t>
-      </w:r>
-      <w:r>
-        <w:rPr>
-          <w:rStyle w:val="normaltextrun"/>
-          <w:rFonts w:ascii="Arial" w:hAnsi="Arial" w:cs="Arial"/>
-          <w:color w:val="00B0F0"/>
-          <w:shd w:val="clear" w:color="auto" w:fill="FFFFFF"/>
-        </w:rPr>
-        <w:t xml:space="preserve">la solicitud de alta por </w:t>
-      </w:r>
-      <w:r>
-        <w:rPr>
-          <w:rStyle w:val="normaltextrun"/>
-          <w:rFonts w:ascii="Arial" w:hAnsi="Arial" w:cs="Arial"/>
-          <w:color w:val="00B0F0"/>
-          <w:shd w:val="clear" w:color="auto" w:fill="FFFFFF"/>
-        </w:rPr>
-        <w:t xml:space="preserve">parte de las </w:t>
-      </w:r>
-      <w:r>
-        <w:rPr>
-          <w:rStyle w:val="normaltextrun"/>
-          <w:rFonts w:ascii="Arial" w:hAnsi="Arial" w:cs="Arial"/>
-          <w:color w:val="00B0F0"/>
-          <w:shd w:val="clear" w:color="auto" w:fill="FFFFFF"/>
-        </w:rPr>
-        <w:t>D</w:t>
-      </w:r>
-      <w:r>
-        <w:rPr>
-          <w:rStyle w:val="normaltextrun"/>
-          <w:rFonts w:ascii="Arial" w:hAnsi="Arial" w:cs="Arial"/>
-          <w:color w:val="00B0F0"/>
-          <w:shd w:val="clear" w:color="auto" w:fill="FFFFFF"/>
-        </w:rPr>
-        <w:t xml:space="preserve">ependencias del </w:t>
-      </w:r>
-      <w:r>
-        <w:rPr>
-          <w:rStyle w:val="normaltextrun"/>
-          <w:rFonts w:ascii="Arial" w:hAnsi="Arial" w:cs="Arial"/>
-          <w:color w:val="00B0F0"/>
-          <w:shd w:val="clear" w:color="auto" w:fill="FFFFFF"/>
-        </w:rPr>
-        <w:t>Gobierno del E</w:t>
-      </w:r>
-      <w:r>
-        <w:rPr>
-          <w:rStyle w:val="normaltextrun"/>
-          <w:rFonts w:ascii="Arial" w:hAnsi="Arial" w:cs="Arial"/>
-          <w:color w:val="00B0F0"/>
-          <w:shd w:val="clear" w:color="auto" w:fill="FFFFFF"/>
-        </w:rPr>
-        <w:t>stado</w:t>
-      </w:r>
-      <w:r>
-        <w:rPr>
-          <w:rStyle w:val="normaltextrun"/>
-          <w:rFonts w:ascii="Arial" w:hAnsi="Arial" w:cs="Arial"/>
-          <w:color w:val="00B0F0"/>
-          <w:shd w:val="clear" w:color="auto" w:fill="FFFFFF"/>
-        </w:rPr>
-        <w:t xml:space="preserve"> de</w:t>
-      </w:r>
-      <w:r>
-        <w:rPr>
-          <w:rStyle w:val="normaltextrun"/>
-          <w:rFonts w:ascii="Arial" w:hAnsi="Arial" w:cs="Arial"/>
-          <w:color w:val="00B0F0"/>
-          <w:shd w:val="clear" w:color="auto" w:fill="FFFFFF"/>
-        </w:rPr>
-        <w:t xml:space="preserve"> N</w:t>
-      </w:r>
-      <w:r>
-        <w:rPr>
-          <w:rStyle w:val="normaltextrun"/>
-          <w:rFonts w:ascii="Arial" w:hAnsi="Arial" w:cs="Arial"/>
-          <w:color w:val="00B0F0"/>
-          <w:shd w:val="clear" w:color="auto" w:fill="FFFFFF"/>
-        </w:rPr>
-        <w:t xml:space="preserve">uevo </w:t>
-      </w:r>
-      <w:r>
-        <w:rPr>
-          <w:rStyle w:val="normaltextrun"/>
-          <w:rFonts w:ascii="Arial" w:hAnsi="Arial" w:cs="Arial"/>
-          <w:color w:val="00B0F0"/>
-          <w:shd w:val="clear" w:color="auto" w:fill="FFFFFF"/>
-        </w:rPr>
-        <w:t>L</w:t>
-      </w:r>
-      <w:r>
-        <w:rPr>
-          <w:rStyle w:val="normaltextrun"/>
-          <w:rFonts w:ascii="Arial" w:hAnsi="Arial" w:cs="Arial"/>
-          <w:color w:val="00B0F0"/>
-          <w:shd w:val="clear" w:color="auto" w:fill="FFFFFF"/>
-        </w:rPr>
-        <w:t>eón</w:t>
-      </w:r>
-      <w:r>
-        <w:rPr>
-          <w:rStyle w:val="normaltextrun"/>
-          <w:rFonts w:ascii="Arial" w:hAnsi="Arial" w:cs="Arial"/>
-          <w:color w:val="00B0F0"/>
-          <w:shd w:val="clear" w:color="auto" w:fill="FFFFFF"/>
-        </w:rPr>
-        <w:t xml:space="preserve">, </w:t>
-      </w:r>
-      <w:r>
-        <w:rPr>
-          <w:rStyle w:val="normaltextrun"/>
-          <w:rFonts w:ascii="Arial" w:hAnsi="Arial" w:cs="Arial"/>
-          <w:color w:val="00B0F0"/>
-          <w:bdr w:val="none" w:sz="0" w:space="0" w:color="auto" w:frame="1"/>
-        </w:rPr>
-        <w:t xml:space="preserve">para </w:t>
-      </w:r>
-      <w:r>
-        <w:rPr>
-          <w:rStyle w:val="normaltextrun"/>
-          <w:rFonts w:ascii="Arial" w:hAnsi="Arial" w:cs="Arial"/>
-          <w:color w:val="00B0F0"/>
-          <w:bdr w:val="none" w:sz="0" w:space="0" w:color="auto" w:frame="1"/>
-        </w:rPr>
-        <w:t xml:space="preserve">la </w:t>
-      </w:r>
-      <w:r>
-        <w:rPr>
-          <w:rStyle w:val="normaltextrun"/>
-          <w:rFonts w:ascii="Arial" w:hAnsi="Arial" w:cs="Arial"/>
-          <w:color w:val="00B0F0"/>
-          <w:bdr w:val="none" w:sz="0" w:space="0" w:color="auto" w:frame="1"/>
-        </w:rPr>
-        <w:t>administración</w:t>
-      </w:r>
-      <w:r>
-        <w:rPr>
-          <w:rStyle w:val="normaltextrun"/>
-          <w:rFonts w:ascii="Arial" w:hAnsi="Arial" w:cs="Arial"/>
-          <w:color w:val="00B0F0"/>
-          <w:bdr w:val="none" w:sz="0" w:space="0" w:color="auto" w:frame="1"/>
-        </w:rPr>
-        <w:t xml:space="preserve">, </w:t>
-      </w:r>
-      <w:r>
-        <w:rPr>
-          <w:rStyle w:val="normaltextrun"/>
-          <w:rFonts w:ascii="Arial" w:hAnsi="Arial" w:cs="Arial"/>
-          <w:color w:val="00B0F0"/>
-          <w:bdr w:val="none" w:sz="0" w:space="0" w:color="auto" w:frame="1"/>
-        </w:rPr>
-        <w:t>resguardo</w:t>
-      </w:r>
-      <w:r>
-        <w:rPr>
-          <w:rStyle w:val="normaltextrun"/>
-          <w:rFonts w:ascii="Arial" w:hAnsi="Arial" w:cs="Arial"/>
-          <w:color w:val="00B0F0"/>
-          <w:bdr w:val="none" w:sz="0" w:space="0" w:color="auto" w:frame="1"/>
-        </w:rPr>
-        <w:t xml:space="preserve"> y control del mismo.</w:t>
+        <w:t xml:space="preserve">programación, administración, operación, control y recepción; así como la incorporación, resguardo y baja de los activos fijos que conforman el patrimonio del estado de Nuevo León. </w:t>
       </w:r>
     </w:p>
     <w:p>
@@ -3296,43 +3191,6 @@
         <w:spacing w:line="276" w:lineRule="auto"/>
         <w:jc w:val="both"/>
         <w:rPr>
-          <w:rStyle w:val="normaltextrun"/>
-          <w:rFonts w:ascii="Arial" w:hAnsi="Arial" w:cs="Arial"/>
-          <w:color w:val="00B0F0"/>
-          <w:shd w:val="clear" w:color="auto" w:fill="FFFFFF"/>
-        </w:rPr>
-      </w:pPr>
-    </w:p>
-    <w:p>
-      <w:pPr>
-        <w:tabs>
-          <w:tab w:val="left" w:pos="1494"/>
-        </w:tabs>
-        <w:spacing w:line="276" w:lineRule="auto"/>
-        <w:jc w:val="both"/>
-        <w:rPr>
-          <w:rFonts w:ascii="Arial" w:hAnsi="Arial" w:cs="Arial"/>
-          <w:sz w:val="24"/>
-        </w:rPr>
-      </w:pPr>
-      <w:r>
-        <w:rPr>
-          <w:rStyle w:val="normaltextrun"/>
-          <w:rFonts w:ascii="Arial" w:hAnsi="Arial" w:cs="Arial"/>
-          <w:color w:val="FF0000"/>
-          <w:shd w:val="clear" w:color="auto" w:fill="FFFFFF"/>
-        </w:rPr>
-        <w:t>y todas las dependencias del gobierno del estado de N.L, que soliciten el alta de un bien mueble</w:t>
-      </w:r>
-    </w:p>
-    <w:p>
-      <w:pPr>
-        <w:tabs>
-          <w:tab w:val="left" w:pos="1494"/>
-        </w:tabs>
-        <w:spacing w:line="276" w:lineRule="auto"/>
-        <w:jc w:val="both"/>
-        <w:rPr>
           <w:rFonts w:ascii="Arial" w:hAnsi="Arial" w:cs="Arial"/>
           <w:sz w:val="24"/>
         </w:rPr>
@@ -3348,14 +3206,14 @@
           <w:color w:val="auto"/>
         </w:rPr>
       </w:pPr>
-      <w:bookmarkStart w:id="9" w:name="_Toc123297019"/>
-      <w:bookmarkStart w:id="10" w:name="_Toc124522206"/>
-      <w:bookmarkStart w:id="11" w:name="_Toc136444481"/>
-      <w:bookmarkStart w:id="12" w:name="_Toc136445049"/>
-      <w:bookmarkStart w:id="13" w:name="_Toc136445389"/>
-      <w:bookmarkStart w:id="14" w:name="_Toc136588019"/>
-      <w:bookmarkStart w:id="15" w:name="_Toc149125737"/>
-      <w:bookmarkStart w:id="16" w:name="_Toc152360030"/>
+      <w:bookmarkStart w:id="8" w:name="_Toc123297019"/>
+      <w:bookmarkStart w:id="9" w:name="_Toc124522206"/>
+      <w:bookmarkStart w:id="10" w:name="_Toc136444481"/>
+      <w:bookmarkStart w:id="11" w:name="_Toc136445049"/>
+      <w:bookmarkStart w:id="12" w:name="_Toc136445389"/>
+      <w:bookmarkStart w:id="13" w:name="_Toc136588019"/>
+      <w:bookmarkStart w:id="14" w:name="_Toc149125737"/>
+      <w:bookmarkStart w:id="15" w:name="_Toc152360030"/>
       <w:r>
         <w:rPr>
           <w:rFonts w:cs="Arial"/>
@@ -3364,6 +3222,7 @@
         </w:rPr>
         <w:t>Alcance</w:t>
       </w:r>
+      <w:bookmarkEnd w:id="8"/>
       <w:bookmarkEnd w:id="9"/>
       <w:bookmarkEnd w:id="10"/>
       <w:bookmarkEnd w:id="11"/>
@@ -3371,7 +3230,6 @@
       <w:bookmarkEnd w:id="13"/>
       <w:bookmarkEnd w:id="14"/>
       <w:bookmarkEnd w:id="15"/>
-      <w:bookmarkEnd w:id="16"/>
       <w:r>
         <w:rPr>
           <w:rFonts w:cs="Arial"/>
@@ -3400,12 +3258,12 @@
         </w:rPr>
         <w:tab/>
       </w:r>
-      <w:bookmarkStart w:id="17" w:name="_Toc123297020"/>
-      <w:bookmarkStart w:id="18" w:name="_Toc124522207"/>
-      <w:bookmarkStart w:id="19" w:name="_Toc136444482"/>
-      <w:bookmarkStart w:id="20" w:name="_Toc136445050"/>
-      <w:bookmarkStart w:id="21" w:name="_Toc136445390"/>
-      <w:bookmarkStart w:id="22" w:name="_Toc136588020"/>
+      <w:bookmarkStart w:id="16" w:name="_Toc123297020"/>
+      <w:bookmarkStart w:id="17" w:name="_Toc124522207"/>
+      <w:bookmarkStart w:id="18" w:name="_Toc136444482"/>
+      <w:bookmarkStart w:id="19" w:name="_Toc136445050"/>
+      <w:bookmarkStart w:id="20" w:name="_Toc136445390"/>
+      <w:bookmarkStart w:id="21" w:name="_Toc136588020"/>
       <w:r>
         <w:rPr>
           <w:rFonts w:ascii="Arial" w:hAnsi="Arial" w:cs="Arial"/>
@@ -3439,35 +3297,21 @@
           <w:rFonts w:ascii="Arial" w:hAnsi="Arial" w:cs="Arial"/>
           <w:sz w:val="24"/>
         </w:rPr>
-        <w:t>n en el procesamiento de los bienes adquiridos por la Secretaria</w:t>
-      </w:r>
-      <w:r>
-        <w:rPr>
-          <w:rFonts w:ascii="Arial" w:hAnsi="Arial" w:cs="Arial"/>
-          <w:sz w:val="24"/>
-        </w:rPr>
-        <w:t xml:space="preserve"> de acuerdo al flujo indicado en </w:t>
-      </w:r>
-      <w:r>
-        <w:rPr>
-          <w:rFonts w:ascii="Arial" w:hAnsi="Arial" w:cs="Arial"/>
-          <w:sz w:val="24"/>
-        </w:rPr>
-        <w:t>sus</w:t>
-      </w:r>
-      <w:r>
-        <w:rPr>
-          <w:rFonts w:ascii="Arial" w:hAnsi="Arial" w:cs="Arial"/>
-          <w:sz w:val="24"/>
-        </w:rPr>
-        <w:t xml:space="preserve"> diagrama</w:t>
-      </w:r>
-      <w:r>
-        <w:rPr>
-          <w:rFonts w:ascii="Arial" w:hAnsi="Arial" w:cs="Arial"/>
-          <w:sz w:val="24"/>
-        </w:rPr>
-        <w:t>s de proceso</w:t>
+        <w:t>n</w:t>
+      </w:r>
+      <w:r>
+        <w:rPr>
+          <w:rFonts w:ascii="Arial" w:hAnsi="Arial" w:cs="Arial"/>
+          <w:sz w:val="24"/>
+        </w:rPr>
+        <w:t xml:space="preserve"> para la administración de los bienes adquiridos por el estado de Nuevo León </w:t>
+      </w:r>
+      <w:r>
+        <w:rPr>
+          <w:rFonts w:ascii="Arial" w:hAnsi="Arial" w:cs="Arial"/>
+          <w:sz w:val="24"/>
+        </w:rPr>
+        <w:t>de acuerdo al flujo indicado</w:t>
       </w:r>
       <w:r>
         <w:rPr>
@@ -3500,8 +3344,8 @@
           <w:color w:val="auto"/>
         </w:rPr>
       </w:pPr>
-      <w:bookmarkStart w:id="23" w:name="_Toc149125738"/>
-      <w:bookmarkStart w:id="24" w:name="_Toc152360031"/>
+      <w:bookmarkStart w:id="22" w:name="_Toc149125738"/>
+      <w:bookmarkStart w:id="23" w:name="_Toc152360031"/>
       <w:r>
         <w:rPr>
           <w:rFonts w:cs="Arial"/>
@@ -3510,6 +3354,7 @@
         </w:rPr>
         <w:t>Usuario</w:t>
       </w:r>
+      <w:bookmarkEnd w:id="16"/>
       <w:bookmarkEnd w:id="17"/>
       <w:bookmarkEnd w:id="18"/>
       <w:bookmarkEnd w:id="19"/>
@@ -3517,7 +3362,6 @@
       <w:bookmarkEnd w:id="21"/>
       <w:bookmarkEnd w:id="22"/>
       <w:bookmarkEnd w:id="23"/>
-      <w:bookmarkEnd w:id="24"/>
     </w:p>
     <w:p>
       <w:pPr>
@@ -3528,7 +3372,6 @@
         <w:jc w:val="both"/>
         <w:rPr>
           <w:rFonts w:ascii="Arial" w:hAnsi="Arial" w:cs="Arial"/>
-          <w:color w:val="00B0F0"/>
           <w:sz w:val="24"/>
         </w:rPr>
       </w:pPr>
@@ -3538,60 +3381,31 @@
           <w:sz w:val="24"/>
         </w:rPr>
         <w:tab/>
-        <w:t xml:space="preserve">Usuarios del área de Dirección de Patrimonio de </w:t>
-      </w:r>
-      <w:r>
-        <w:rPr>
-          <w:rFonts w:ascii="Arial" w:hAnsi="Arial" w:cs="Arial"/>
-          <w:sz w:val="24"/>
-        </w:rPr>
-        <w:t>la Secretaria de Finanzas</w:t>
-      </w:r>
-      <w:r>
-        <w:rPr>
-          <w:rFonts w:ascii="Arial" w:hAnsi="Arial" w:cs="Arial"/>
-          <w:sz w:val="24"/>
-        </w:rPr>
-        <w:t xml:space="preserve"> y Tesorería General del Estado </w:t>
-      </w:r>
-      <w:r>
-        <w:rPr>
-          <w:rFonts w:ascii="Arial" w:hAnsi="Arial" w:cs="Arial"/>
-          <w:color w:val="00B0F0"/>
-          <w:sz w:val="24"/>
-        </w:rPr>
-        <w:t>y las Dependencias de Gobierno que requieran el alta de bienes muebles</w:t>
-      </w:r>
-      <w:r>
-        <w:rPr>
-          <w:rFonts w:ascii="Arial" w:hAnsi="Arial" w:cs="Arial"/>
-          <w:color w:val="00B0F0"/>
-          <w:sz w:val="24"/>
-        </w:rPr>
-        <w:t>.</w:t>
-      </w:r>
-    </w:p>
-    <w:p>
-      <w:pPr>
-        <w:tabs>
-          <w:tab w:val="left" w:pos="1494"/>
-        </w:tabs>
+        <w:t xml:space="preserve">Usuarios del </w:t>
+      </w:r>
+      <w:r>
+        <w:rPr>
+          <w:rFonts w:ascii="Arial" w:hAnsi="Arial" w:cs="Arial"/>
+          <w:sz w:val="24"/>
+        </w:rPr>
+        <w:t xml:space="preserve">área de Dirección de Patrimonio y de las diferentes </w:t>
+      </w:r>
+      <w:r>
+        <w:rPr>
+          <w:rFonts w:ascii="Arial" w:hAnsi="Arial" w:cs="Arial"/>
+          <w:color w:val="000000" w:themeColor="text1"/>
+          <w:sz w:val="24"/>
+        </w:rPr>
+        <w:t>Dependencias de Gobierno.</w:t>
+      </w:r>
+    </w:p>
+    <w:p>
+      <w:pPr>
         <w:spacing w:line="276" w:lineRule="auto"/>
-        <w:jc w:val="both"/>
-        <w:rPr>
-          <w:rFonts w:ascii="Arial" w:hAnsi="Arial" w:cs="Arial"/>
-          <w:sz w:val="24"/>
-        </w:rPr>
-      </w:pPr>
-      <w:r>
-        <w:rPr>
-          <w:rStyle w:val="normaltextrun"/>
-          <w:rFonts w:ascii="Arial" w:hAnsi="Arial" w:cs="Arial"/>
-          <w:color w:val="FF0000"/>
-          <w:bdr w:val="none" w:sz="0" w:space="0" w:color="auto" w:frame="1"/>
-        </w:rPr>
-        <w:t>Todas las dependencias que necesiten solicitar el alta de un bien mueble para su resguardo, administración y control de este</w:t>
-      </w:r>
+        <w:rPr>
+          <w:rFonts w:ascii="Arial" w:hAnsi="Arial" w:cs="Arial"/>
+        </w:rPr>
+      </w:pPr>
     </w:p>
     <w:p>
       <w:pPr>
@@ -3614,12 +3428,26 @@
         <w:spacing w:line="276" w:lineRule="auto"/>
         <w:rPr>
           <w:rFonts w:ascii="Arial" w:hAnsi="Arial" w:cs="Arial"/>
+          <w:sz w:val="24"/>
+          <w:szCs w:val="24"/>
         </w:rPr>
       </w:pPr>
     </w:p>
     <w:p>
       <w:pPr>
         <w:spacing w:line="276" w:lineRule="auto"/>
+        <w:jc w:val="center"/>
+        <w:rPr>
+          <w:rFonts w:ascii="Arial" w:hAnsi="Arial" w:cs="Arial"/>
+          <w:sz w:val="24"/>
+          <w:szCs w:val="24"/>
+        </w:rPr>
+      </w:pPr>
+    </w:p>
+    <w:p>
+      <w:pPr>
+        <w:spacing w:line="276" w:lineRule="auto"/>
+        <w:jc w:val="center"/>
         <w:rPr>
           <w:rFonts w:ascii="Arial" w:hAnsi="Arial" w:cs="Arial"/>
           <w:sz w:val="24"/>
@@ -3705,7 +3533,7 @@
           <w:szCs w:val="44"/>
         </w:rPr>
       </w:pPr>
-      <w:bookmarkStart w:id="25" w:name="_Toc152360032"/>
+      <w:bookmarkStart w:id="24" w:name="_Toc152360032"/>
       <w:r>
         <w:rPr>
           <w:rFonts w:cs="Arial"/>
@@ -3716,7 +3544,7 @@
         </w:rPr>
         <w:t>ALTA POR GASTO CORRIENTE</w:t>
       </w:r>
-      <w:bookmarkEnd w:id="25"/>
+      <w:bookmarkEnd w:id="24"/>
       <w:r>
         <w:rPr>
           <w:rFonts w:cs="Arial"/>
@@ -3894,6 +3722,26 @@
     </w:p>
     <w:p>
       <w:pPr>
+        <w:spacing w:line="276" w:lineRule="auto"/>
+        <w:rPr>
+          <w:rFonts w:ascii="Arial" w:hAnsi="Arial" w:cs="Arial"/>
+          <w:sz w:val="24"/>
+          <w:szCs w:val="24"/>
+        </w:rPr>
+      </w:pPr>
+    </w:p>
+    <w:p>
+      <w:pPr>
+        <w:spacing w:line="276" w:lineRule="auto"/>
+        <w:rPr>
+          <w:rFonts w:ascii="Arial" w:hAnsi="Arial" w:cs="Arial"/>
+          <w:sz w:val="24"/>
+          <w:szCs w:val="24"/>
+        </w:rPr>
+      </w:pPr>
+    </w:p>
+    <w:p>
+      <w:pPr>
         <w:pStyle w:val="Ttulo1"/>
         <w:jc w:val="center"/>
         <w:rPr>
@@ -3901,7 +3749,7 @@
           <w:color w:val="auto"/>
         </w:rPr>
       </w:pPr>
-      <w:bookmarkStart w:id="26" w:name="_Toc152360033"/>
+      <w:bookmarkStart w:id="25" w:name="_Toc152360033"/>
       <w:r>
         <w:rPr>
           <w:b w:val="0"/>
@@ -3910,7 +3758,7 @@
         <w:lastRenderedPageBreak/>
         <w:t>Menú Principal</w:t>
       </w:r>
-      <w:bookmarkEnd w:id="26"/>
+      <w:bookmarkEnd w:id="25"/>
     </w:p>
     <w:p/>
     <w:p>
@@ -3947,7 +3795,7 @@
         <w:rPr>
           <w:rFonts w:ascii="Arial" w:hAnsi="Arial" w:cs="Arial"/>
           <w:noProof/>
-          <w:lang w:val="en-US"/>
+          <w:lang w:val="es-MX" w:eastAsia="es-MX"/>
         </w:rPr>
         <mc:AlternateContent>
           <mc:Choice Requires="wps">
@@ -4016,7 +3864,7 @@
               </wp:anchor>
             </w:drawing>
           </mc:Choice>
-          <mc:Fallback xmlns:cx1="http://schemas.microsoft.com/office/drawing/2015/9/8/chartex">
+          <mc:Fallback>
             <w:pict>
               <v:rect w14:anchorId="551689B6" id="Rectángulo 39" o:spid="_x0000_s1026" style="position:absolute;margin-left:97.05pt;margin-top:11.75pt;width:16.55pt;height:14.1pt;z-index:251846656;visibility:visible;mso-wrap-style:square;mso-width-percent:0;mso-height-percent:0;mso-wrap-distance-left:9pt;mso-wrap-distance-top:0;mso-wrap-distance-right:9pt;mso-wrap-distance-bottom:0;mso-position-horizontal:absolute;mso-position-horizontal-relative:left-margin-area;mso-position-vertical:absolute;mso-position-vertical-relative:text;mso-width-percent:0;mso-height-percent:0;mso-width-relative:margin;mso-height-relative:margin;v-text-anchor:middle" o:gfxdata="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" filled="f" strokecolor="red" strokeweight="2.25pt">
                 <w10:wrap anchorx="margin"/>
@@ -4031,7 +3879,7 @@
           <w:noProof/>
           <w:sz w:val="24"/>
           <w:szCs w:val="24"/>
-          <w:lang w:val="en-US"/>
+          <w:lang w:val="es-MX" w:eastAsia="es-MX"/>
         </w:rPr>
         <w:drawing>
           <wp:inline distT="0" distB="0" distL="0" distR="0" wp14:anchorId="2AA0342A" wp14:editId="262A89C8">
@@ -4110,12 +3958,94 @@
         <w:rPr>
           <w:rFonts w:ascii="Arial" w:hAnsi="Arial" w:cs="Arial"/>
           <w:noProof/>
-          <w:lang w:val="en-US"/>
+          <w:lang w:val="es-MX" w:eastAsia="es-MX"/>
         </w:rPr>
         <mc:AlternateContent>
           <mc:Choice Requires="wps">
             <w:drawing>
-              <wp:anchor distT="0" distB="0" distL="114300" distR="114300" simplePos="0" relativeHeight="251959296" behindDoc="0" locked="0" layoutInCell="1" allowOverlap="1" wp14:anchorId="7494EB2D" wp14:editId="6CF8971B">
+              <wp:anchor distT="0" distB="0" distL="114300" distR="114300" simplePos="0" relativeHeight="251848704" behindDoc="0" locked="0" layoutInCell="1" allowOverlap="1" wp14:anchorId="49A451BE" wp14:editId="1B339EB6">
+                <wp:simplePos x="0" y="0"/>
+                <wp:positionH relativeFrom="margin">
+                  <wp:posOffset>997094</wp:posOffset>
+                </wp:positionH>
+                <wp:positionV relativeFrom="paragraph">
+                  <wp:posOffset>716463</wp:posOffset>
+                </wp:positionV>
+                <wp:extent cx="185420" cy="1675555"/>
+                <wp:effectExtent l="17145" t="20955" r="22225" b="22225"/>
+                <wp:wrapNone/>
+                <wp:docPr id="8" name="Rectángulo 8"/>
+                <wp:cNvGraphicFramePr/>
+                <a:graphic xmlns:a="http://schemas.openxmlformats.org/drawingml/2006/main">
+                  <a:graphicData uri="http://schemas.microsoft.com/office/word/2010/wordprocessingShape">
+                    <wps:wsp>
+                      <wps:cNvSpPr/>
+                      <wps:spPr>
+                        <a:xfrm rot="16200000" flipV="1">
+                          <a:off x="0" y="0"/>
+                          <a:ext cx="185420" cy="1675555"/>
+                        </a:xfrm>
+                        <a:prstGeom prst="rect">
+                          <a:avLst/>
+                        </a:prstGeom>
+                        <a:noFill/>
+                        <a:ln w="28575">
+                          <a:solidFill>
+                            <a:srgbClr val="FF0000"/>
+                          </a:solidFill>
+                        </a:ln>
+                      </wps:spPr>
+                      <wps:style>
+                        <a:lnRef idx="2">
+                          <a:schemeClr val="accent6"/>
+                        </a:lnRef>
+                        <a:fillRef idx="1">
+                          <a:schemeClr val="lt1"/>
+                        </a:fillRef>
+                        <a:effectRef idx="0">
+                          <a:schemeClr val="accent6"/>
+                        </a:effectRef>
+                        <a:fontRef idx="minor">
+                          <a:schemeClr val="dk1"/>
+                        </a:fontRef>
+                      </wps:style>
+                      <wps:bodyPr rot="0" spcFirstLastPara="0" vertOverflow="overflow" horzOverflow="overflow" vert="horz" wrap="square" lIns="91440" tIns="45720" rIns="91440" bIns="45720" numCol="1" spcCol="0" rtlCol="0" fromWordArt="0" anchor="ctr" anchorCtr="0" forceAA="0" compatLnSpc="1">
+                        <a:prstTxWarp prst="textNoShape">
+                          <a:avLst/>
+                        </a:prstTxWarp>
+                        <a:noAutofit/>
+                      </wps:bodyPr>
+                    </wps:wsp>
+                  </a:graphicData>
+                </a:graphic>
+                <wp14:sizeRelH relativeFrom="margin">
+                  <wp14:pctWidth>0</wp14:pctWidth>
+                </wp14:sizeRelH>
+                <wp14:sizeRelV relativeFrom="margin">
+                  <wp14:pctHeight>0</wp14:pctHeight>
+                </wp14:sizeRelV>
+              </wp:anchor>
+            </w:drawing>
+          </mc:Choice>
+          <mc:Fallback>
+            <w:pict>
+              <v:rect w14:anchorId="00496892" id="Rectángulo 8" o:spid="_x0000_s1026" style="position:absolute;margin-left:78.5pt;margin-top:56.4pt;width:14.6pt;height:131.95pt;rotation:90;flip:y;z-index:251848704;visibility:visible;mso-wrap-style:square;mso-width-percent:0;mso-height-percent:0;mso-wrap-distance-left:9pt;mso-wrap-distance-top:0;mso-wrap-distance-right:9pt;mso-wrap-distance-bottom:0;mso-position-horizontal:absolute;mso-position-horizontal-relative:margin;mso-position-vertical:absolute;mso-position-vertical-relative:text;mso-width-percent:0;mso-height-percent:0;mso-width-relative:margin;mso-height-relative:margin;v-text-anchor:middle" o:gfxdata="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" filled="f" strokecolor="red" strokeweight="2.25pt">
+                <w10:wrap anchorx="margin"/>
+              </v:rect>
+            </w:pict>
+          </mc:Fallback>
+        </mc:AlternateContent>
+      </w:r>
+      <w:r>
+        <w:rPr>
+          <w:rFonts w:ascii="Arial" w:hAnsi="Arial" w:cs="Arial"/>
+          <w:noProof/>
+          <w:lang w:val="es-MX" w:eastAsia="es-MX"/>
+        </w:rPr>
+        <mc:AlternateContent>
+          <mc:Choice Requires="wps">
+            <w:drawing>
+              <wp:anchor distT="0" distB="0" distL="114300" distR="114300" simplePos="0" relativeHeight="251959296" behindDoc="0" locked="0" layoutInCell="1" allowOverlap="1" wp14:anchorId="7494EB2D" wp14:editId="49BA9557">
                 <wp:simplePos x="0" y="0"/>
                 <wp:positionH relativeFrom="margin">
                   <wp:posOffset>1025392</wp:posOffset>
@@ -4181,7 +4111,7 @@
           </mc:Choice>
           <mc:Fallback>
             <w:pict>
-              <v:rect w14:anchorId="480EF8C8" id="Rectángulo 3" o:spid="_x0000_s1026" style="position:absolute;margin-left:80.75pt;margin-top:8.95pt;width:11.7pt;height:131pt;rotation:90;flip:y;z-index:251959296;visibility:visible;mso-wrap-style:square;mso-width-percent:0;mso-height-percent:0;mso-wrap-distance-left:9pt;mso-wrap-distance-top:0;mso-wrap-distance-right:9pt;mso-wrap-distance-bottom:0;mso-position-horizontal:absolute;mso-position-horizontal-relative:margin;mso-position-vertical:absolute;mso-position-vertical-relative:text;mso-width-percent:0;mso-height-percent:0;mso-width-relative:margin;mso-height-relative:margin;v-text-anchor:middle" o:gfxdata="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" filled="f" strokecolor="red" strokeweight="2.25pt">
+              <v:rect w14:anchorId="4BD8599E" id="Rectángulo 3" o:spid="_x0000_s1026" style="position:absolute;margin-left:80.75pt;margin-top:8.95pt;width:11.7pt;height:131pt;rotation:90;flip:y;z-index:251959296;visibility:visible;mso-wrap-style:square;mso-width-percent:0;mso-height-percent:0;mso-wrap-distance-left:9pt;mso-wrap-distance-top:0;mso-wrap-distance-right:9pt;mso-wrap-distance-bottom:0;mso-position-horizontal:absolute;mso-position-horizontal-relative:margin;mso-position-vertical:absolute;mso-position-vertical-relative:text;mso-width-percent:0;mso-height-percent:0;mso-width-relative:margin;mso-height-relative:margin;v-text-anchor:middle" o:gfxdata="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" filled="f" strokecolor="red" strokeweight="2.25pt">
                 <w10:wrap anchorx="margin"/>
               </v:rect>
             </w:pict>
@@ -4192,91 +4122,9 @@
         <w:rPr>
           <w:rFonts w:ascii="Arial" w:hAnsi="Arial" w:cs="Arial"/>
           <w:noProof/>
-          <w:lang w:val="en-US"/>
-        </w:rPr>
-        <mc:AlternateContent>
-          <mc:Choice Requires="wps">
-            <w:drawing>
-              <wp:anchor distT="0" distB="0" distL="114300" distR="114300" simplePos="0" relativeHeight="251848704" behindDoc="0" locked="0" layoutInCell="1" allowOverlap="1" wp14:anchorId="49A451BE" wp14:editId="2C8A0680">
-                <wp:simplePos x="0" y="0"/>
-                <wp:positionH relativeFrom="margin">
-                  <wp:posOffset>1009650</wp:posOffset>
-                </wp:positionH>
-                <wp:positionV relativeFrom="paragraph">
-                  <wp:posOffset>866998</wp:posOffset>
-                </wp:positionV>
-                <wp:extent cx="185420" cy="1675555"/>
-                <wp:effectExtent l="17145" t="20955" r="22225" b="22225"/>
-                <wp:wrapNone/>
-                <wp:docPr id="8" name="Rectángulo 8"/>
-                <wp:cNvGraphicFramePr/>
-                <a:graphic xmlns:a="http://schemas.openxmlformats.org/drawingml/2006/main">
-                  <a:graphicData uri="http://schemas.microsoft.com/office/word/2010/wordprocessingShape">
-                    <wps:wsp>
-                      <wps:cNvSpPr/>
-                      <wps:spPr>
-                        <a:xfrm rot="16200000" flipV="1">
-                          <a:off x="0" y="0"/>
-                          <a:ext cx="185420" cy="1675555"/>
-                        </a:xfrm>
-                        <a:prstGeom prst="rect">
-                          <a:avLst/>
-                        </a:prstGeom>
-                        <a:noFill/>
-                        <a:ln w="28575">
-                          <a:solidFill>
-                            <a:srgbClr val="FF0000"/>
-                          </a:solidFill>
-                        </a:ln>
-                      </wps:spPr>
-                      <wps:style>
-                        <a:lnRef idx="2">
-                          <a:schemeClr val="accent6"/>
-                        </a:lnRef>
-                        <a:fillRef idx="1">
-                          <a:schemeClr val="lt1"/>
-                        </a:fillRef>
-                        <a:effectRef idx="0">
-                          <a:schemeClr val="accent6"/>
-                        </a:effectRef>
-                        <a:fontRef idx="minor">
-                          <a:schemeClr val="dk1"/>
-                        </a:fontRef>
-                      </wps:style>
-                      <wps:bodyPr rot="0" spcFirstLastPara="0" vertOverflow="overflow" horzOverflow="overflow" vert="horz" wrap="square" lIns="91440" tIns="45720" rIns="91440" bIns="45720" numCol="1" spcCol="0" rtlCol="0" fromWordArt="0" anchor="ctr" anchorCtr="0" forceAA="0" compatLnSpc="1">
-                        <a:prstTxWarp prst="textNoShape">
-                          <a:avLst/>
-                        </a:prstTxWarp>
-                        <a:noAutofit/>
-                      </wps:bodyPr>
-                    </wps:wsp>
-                  </a:graphicData>
-                </a:graphic>
-                <wp14:sizeRelH relativeFrom="margin">
-                  <wp14:pctWidth>0</wp14:pctWidth>
-                </wp14:sizeRelH>
-                <wp14:sizeRelV relativeFrom="margin">
-                  <wp14:pctHeight>0</wp14:pctHeight>
-                </wp14:sizeRelV>
-              </wp:anchor>
-            </w:drawing>
-          </mc:Choice>
-          <mc:Fallback>
-            <w:pict>
-              <v:rect w14:anchorId="23B5E133" id="Rectángulo 8" o:spid="_x0000_s1026" style="position:absolute;margin-left:79.5pt;margin-top:68.25pt;width:14.6pt;height:131.95pt;rotation:90;flip:y;z-index:251848704;visibility:visible;mso-wrap-style:square;mso-width-percent:0;mso-height-percent:0;mso-wrap-distance-left:9pt;mso-wrap-distance-top:0;mso-wrap-distance-right:9pt;mso-wrap-distance-bottom:0;mso-position-horizontal:absolute;mso-position-horizontal-relative:margin;mso-position-vertical:absolute;mso-position-vertical-relative:text;mso-width-percent:0;mso-height-percent:0;mso-width-relative:margin;mso-height-relative:margin;v-text-anchor:middle" o:gfxdata="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" filled="f" strokecolor="red" strokeweight="2.25pt">
-                <w10:wrap anchorx="margin"/>
-              </v:rect>
-            </w:pict>
-          </mc:Fallback>
-        </mc:AlternateContent>
-      </w:r>
-      <w:r>
-        <w:rPr>
-          <w:rFonts w:ascii="Arial" w:hAnsi="Arial" w:cs="Arial"/>
-          <w:noProof/>
-          <w:sz w:val="24"/>
-          <w:szCs w:val="24"/>
-          <w:lang w:val="en-US"/>
+          <w:sz w:val="24"/>
+          <w:szCs w:val="24"/>
+          <w:lang w:val="es-MX" w:eastAsia="es-MX"/>
         </w:rPr>
         <w:drawing>
           <wp:inline distT="0" distB="0" distL="0" distR="0" wp14:anchorId="37B5F46E" wp14:editId="4E0D2175">
@@ -4334,7 +4182,7 @@
           <w:color w:val="auto"/>
         </w:rPr>
       </w:pPr>
-      <w:bookmarkStart w:id="27" w:name="_Toc152360034"/>
+      <w:bookmarkStart w:id="26" w:name="_Toc152360034"/>
       <w:r>
         <w:rPr>
           <w:b w:val="0"/>
@@ -4343,7 +4191,7 @@
         <w:lastRenderedPageBreak/>
         <w:t>Creación de Solicitud de Alta de Bien Mueble</w:t>
       </w:r>
-      <w:bookmarkEnd w:id="27"/>
+      <w:bookmarkEnd w:id="26"/>
     </w:p>
     <w:p>
       <w:pPr>
@@ -4406,7 +4254,7 @@
         <w:rPr>
           <w:rFonts w:ascii="Arial" w:hAnsi="Arial" w:cs="Arial"/>
           <w:noProof/>
-          <w:lang w:val="en-US"/>
+          <w:lang w:val="es-MX" w:eastAsia="es-MX"/>
         </w:rPr>
         <mc:AlternateContent>
           <mc:Choice Requires="wps">
@@ -4490,7 +4338,7 @@
           <w:noProof/>
           <w:sz w:val="24"/>
           <w:szCs w:val="24"/>
-          <w:lang w:val="en-US"/>
+          <w:lang w:val="es-MX" w:eastAsia="es-MX"/>
         </w:rPr>
         <w:drawing>
           <wp:inline distT="0" distB="0" distL="0" distR="0" wp14:anchorId="6B8EADEC" wp14:editId="1CDB2C57">
@@ -4548,6 +4396,7 @@
           <w:szCs w:val="24"/>
         </w:rPr>
       </w:pPr>
+      <w:bookmarkStart w:id="27" w:name="_GoBack"/>
       <w:r>
         <w:rPr>
           <w:rFonts w:ascii="Arial" w:hAnsi="Arial" w:cs="Arial"/>
@@ -4672,7 +4521,7 @@
             <w:r>
               <w:rPr>
                 <w:noProof/>
-                <w:lang w:val="en-US"/>
+                <w:lang w:val="es-MX" w:eastAsia="es-MX"/>
               </w:rPr>
               <w:drawing>
                 <wp:inline distT="0" distB="0" distL="0" distR="0" wp14:anchorId="01CF6D2F" wp14:editId="0D9C4259">
@@ -4769,7 +4618,7 @@
             <w:r>
               <w:rPr>
                 <w:noProof/>
-                <w:lang w:val="en-US"/>
+                <w:lang w:val="es-MX" w:eastAsia="es-MX"/>
               </w:rPr>
               <w:drawing>
                 <wp:inline distT="0" distB="0" distL="0" distR="0" wp14:anchorId="3EAA127F" wp14:editId="1D946B87">
@@ -4857,7 +4706,7 @@
             <w:r>
               <w:rPr>
                 <w:noProof/>
-                <w:lang w:val="en-US"/>
+                <w:lang w:val="es-MX" w:eastAsia="es-MX"/>
               </w:rPr>
               <w:drawing>
                 <wp:inline distT="0" distB="0" distL="0" distR="0" wp14:anchorId="61EDE844" wp14:editId="7EF46AD1">
@@ -4945,7 +4794,7 @@
             <w:r>
               <w:rPr>
                 <w:noProof/>
-                <w:lang w:val="en-US"/>
+                <w:lang w:val="es-MX" w:eastAsia="es-MX"/>
               </w:rPr>
               <w:drawing>
                 <wp:inline distT="0" distB="0" distL="0" distR="0" wp14:anchorId="01B2C645" wp14:editId="426CFFBC">
@@ -5004,23 +4853,13 @@
                 <w:szCs w:val="24"/>
               </w:rPr>
             </w:pPr>
-            <w:proofErr w:type="spellStart"/>
             <w:r>
               <w:rPr>
                 <w:rFonts w:ascii="Arial" w:hAnsi="Arial" w:cs="Arial"/>
                 <w:sz w:val="24"/>
                 <w:szCs w:val="24"/>
               </w:rPr>
-              <w:t>Track</w:t>
-            </w:r>
-            <w:proofErr w:type="spellEnd"/>
-            <w:r>
-              <w:rPr>
-                <w:rFonts w:ascii="Arial" w:hAnsi="Arial" w:cs="Arial"/>
-                <w:sz w:val="24"/>
-                <w:szCs w:val="24"/>
-              </w:rPr>
-              <w:t>: Revisión de estatus en tiempo real</w:t>
+              <w:t>Track: Revisión de estatus en tiempo real</w:t>
             </w:r>
           </w:p>
         </w:tc>
@@ -5054,7 +4893,7 @@
                 <w:noProof/>
                 <w:sz w:val="24"/>
                 <w:szCs w:val="24"/>
-                <w:lang w:val="en-US"/>
+                <w:lang w:val="es-MX" w:eastAsia="es-MX"/>
               </w:rPr>
               <w:drawing>
                 <wp:inline distT="0" distB="0" distL="0" distR="0" wp14:anchorId="66FCE631" wp14:editId="37B95DE3">
@@ -5158,7 +4997,7 @@
                 <w:noProof/>
                 <w:sz w:val="24"/>
                 <w:szCs w:val="24"/>
-                <w:lang w:val="en-US"/>
+                <w:lang w:val="es-MX" w:eastAsia="es-MX"/>
               </w:rPr>
               <w:drawing>
                 <wp:inline distT="0" distB="0" distL="0" distR="0" wp14:anchorId="1E492A19" wp14:editId="0774ADBB">
@@ -5279,7 +5118,7 @@
             <w:r>
               <w:rPr>
                 <w:noProof/>
-                <w:lang w:val="en-US"/>
+                <w:lang w:val="es-MX" w:eastAsia="es-MX"/>
               </w:rPr>
               <w:drawing>
                 <wp:inline distT="0" distB="0" distL="0" distR="0" wp14:anchorId="631C3A13" wp14:editId="4CECE51C">
@@ -5365,7 +5204,7 @@
             <w:r>
               <w:rPr>
                 <w:noProof/>
-                <w:lang w:val="en-US"/>
+                <w:lang w:val="es-MX" w:eastAsia="es-MX"/>
               </w:rPr>
               <w:lastRenderedPageBreak/>
               <w:drawing>
@@ -5452,7 +5291,7 @@
             <w:r>
               <w:rPr>
                 <w:noProof/>
-                <w:lang w:val="en-US"/>
+                <w:lang w:val="es-MX" w:eastAsia="es-MX"/>
               </w:rPr>
               <w:drawing>
                 <wp:inline distT="0" distB="0" distL="0" distR="0" wp14:anchorId="234726AD" wp14:editId="7BA3786F">
@@ -5538,7 +5377,7 @@
             <w:r>
               <w:rPr>
                 <w:noProof/>
-                <w:lang w:val="en-US"/>
+                <w:lang w:val="es-MX" w:eastAsia="es-MX"/>
               </w:rPr>
               <w:drawing>
                 <wp:inline distT="0" distB="0" distL="0" distR="0" wp14:anchorId="5B4365DC" wp14:editId="43A793FF">
@@ -5645,7 +5484,7 @@
             <w:r>
               <w:rPr>
                 <w:noProof/>
-                <w:lang w:val="en-US"/>
+                <w:lang w:val="es-MX" w:eastAsia="es-MX"/>
               </w:rPr>
               <w:drawing>
                 <wp:inline distT="0" distB="0" distL="0" distR="0" wp14:anchorId="2E5DB3CF" wp14:editId="5BC7D481">
@@ -5731,7 +5570,7 @@
             <w:r>
               <w:rPr>
                 <w:noProof/>
-                <w:lang w:val="en-US"/>
+                <w:lang w:val="es-MX" w:eastAsia="es-MX"/>
               </w:rPr>
               <w:drawing>
                 <wp:inline distT="0" distB="0" distL="0" distR="0" wp14:anchorId="7FBB0A13" wp14:editId="36C18BE3">
@@ -5817,7 +5656,7 @@
             <w:r>
               <w:rPr>
                 <w:noProof/>
-                <w:lang w:val="en-US"/>
+                <w:lang w:val="es-MX" w:eastAsia="es-MX"/>
               </w:rPr>
               <w:drawing>
                 <wp:inline distT="0" distB="0" distL="0" distR="0" wp14:anchorId="3B01CF98" wp14:editId="0BAD77A2">
@@ -5903,7 +5742,7 @@
             <w:r>
               <w:rPr>
                 <w:noProof/>
-                <w:lang w:val="en-US"/>
+                <w:lang w:val="es-MX" w:eastAsia="es-MX"/>
               </w:rPr>
               <w:drawing>
                 <wp:inline distT="0" distB="0" distL="0" distR="0" wp14:anchorId="23859F43" wp14:editId="20C4D2FF">
@@ -5989,7 +5828,7 @@
             <w:r>
               <w:rPr>
                 <w:noProof/>
-                <w:lang w:val="en-US"/>
+                <w:lang w:val="es-MX" w:eastAsia="es-MX"/>
               </w:rPr>
               <w:drawing>
                 <wp:inline distT="0" distB="0" distL="0" distR="0" wp14:anchorId="50238486" wp14:editId="1F9FF3EC">
@@ -6075,7 +5914,7 @@
             <w:r>
               <w:rPr>
                 <w:noProof/>
-                <w:lang w:val="en-US"/>
+                <w:lang w:val="es-MX" w:eastAsia="es-MX"/>
               </w:rPr>
               <w:drawing>
                 <wp:inline distT="0" distB="0" distL="0" distR="0" wp14:anchorId="1A1112DC" wp14:editId="0444C236">
@@ -6166,6 +6005,7 @@
         </w:rPr>
       </w:pPr>
     </w:p>
+    <w:bookmarkEnd w:id="27"/>
     <w:p>
       <w:pPr>
         <w:spacing w:line="276" w:lineRule="auto"/>
@@ -6247,7 +6087,7 @@
         <w:rPr>
           <w:rFonts w:ascii="Arial" w:hAnsi="Arial" w:cs="Arial"/>
           <w:noProof/>
-          <w:lang w:val="en-US"/>
+          <w:lang w:val="es-MX" w:eastAsia="es-MX"/>
         </w:rPr>
         <mc:AlternateContent>
           <mc:Choice Requires="wps">
@@ -6331,7 +6171,7 @@
           <w:noProof/>
           <w:sz w:val="24"/>
           <w:szCs w:val="24"/>
-          <w:lang w:val="en-US"/>
+          <w:lang w:val="es-MX" w:eastAsia="es-MX"/>
         </w:rPr>
         <w:drawing>
           <wp:inline distT="0" distB="0" distL="0" distR="0" wp14:anchorId="554DB73E" wp14:editId="413FEE7B">
@@ -6394,7 +6234,7 @@
         <w:rPr>
           <w:rFonts w:ascii="Arial" w:hAnsi="Arial" w:cs="Arial"/>
           <w:noProof/>
-          <w:lang w:val="en-US"/>
+          <w:lang w:val="es-MX" w:eastAsia="es-MX"/>
         </w:rPr>
         <w:lastRenderedPageBreak/>
         <mc:AlternateContent>
@@ -6527,7 +6367,7 @@
           <w:noProof/>
           <w:sz w:val="24"/>
           <w:szCs w:val="24"/>
-          <w:lang w:val="en-US"/>
+          <w:lang w:val="es-MX" w:eastAsia="es-MX"/>
         </w:rPr>
         <w:drawing>
           <wp:inline distT="0" distB="0" distL="0" distR="0" wp14:anchorId="597C3420" wp14:editId="6F00B896">
@@ -6646,7 +6486,7 @@
         <w:rPr>
           <w:rFonts w:ascii="Arial" w:hAnsi="Arial" w:cs="Arial"/>
           <w:noProof/>
-          <w:lang w:val="en-US"/>
+          <w:lang w:val="es-MX" w:eastAsia="es-MX"/>
         </w:rPr>
         <mc:AlternateContent>
           <mc:Choice Requires="wps">
@@ -6738,7 +6578,7 @@
           <w:noProof/>
           <w:sz w:val="24"/>
           <w:szCs w:val="24"/>
-          <w:lang w:val="en-US"/>
+          <w:lang w:val="es-MX" w:eastAsia="es-MX"/>
         </w:rPr>
         <w:drawing>
           <wp:inline distT="0" distB="0" distL="0" distR="0" wp14:anchorId="1282E07F" wp14:editId="02BFFED8">
@@ -6857,7 +6697,7 @@
         <w:rPr>
           <w:rFonts w:ascii="Arial" w:hAnsi="Arial" w:cs="Arial"/>
           <w:noProof/>
-          <w:lang w:val="en-US"/>
+          <w:lang w:val="es-MX" w:eastAsia="es-MX"/>
         </w:rPr>
         <mc:AlternateContent>
           <mc:Choice Requires="wps">
@@ -6939,7 +6779,7 @@
         <w:rPr>
           <w:rFonts w:ascii="Arial" w:hAnsi="Arial" w:cs="Arial"/>
           <w:noProof/>
-          <w:lang w:val="en-US"/>
+          <w:lang w:val="es-MX" w:eastAsia="es-MX"/>
         </w:rPr>
         <mc:AlternateContent>
           <mc:Choice Requires="wps">
@@ -7023,7 +6863,7 @@
           <w:noProof/>
           <w:sz w:val="24"/>
           <w:szCs w:val="24"/>
-          <w:lang w:val="en-US"/>
+          <w:lang w:val="es-MX" w:eastAsia="es-MX"/>
         </w:rPr>
         <w:drawing>
           <wp:inline distT="0" distB="0" distL="0" distR="0" wp14:anchorId="37ADC59A" wp14:editId="52275422">
@@ -7108,7 +6948,7 @@
         <w:rPr>
           <w:rFonts w:ascii="Arial" w:hAnsi="Arial" w:cs="Arial"/>
           <w:noProof/>
-          <w:lang w:val="en-US"/>
+          <w:lang w:val="es-MX" w:eastAsia="es-MX"/>
         </w:rPr>
         <mc:AlternateContent>
           <mc:Choice Requires="wps">
@@ -7192,7 +7032,7 @@
           <w:noProof/>
           <w:sz w:val="24"/>
           <w:szCs w:val="24"/>
-          <w:lang w:val="en-US"/>
+          <w:lang w:val="es-MX" w:eastAsia="es-MX"/>
         </w:rPr>
         <w:drawing>
           <wp:inline distT="0" distB="0" distL="0" distR="0" wp14:anchorId="0FFEF9D2" wp14:editId="701419C7">
@@ -7311,7 +7151,7 @@
         <w:rPr>
           <w:rFonts w:ascii="Arial" w:hAnsi="Arial" w:cs="Arial"/>
           <w:noProof/>
-          <w:lang w:val="en-US"/>
+          <w:lang w:val="es-MX" w:eastAsia="es-MX"/>
         </w:rPr>
         <mc:AlternateContent>
           <mc:Choice Requires="wps">
@@ -7393,7 +7233,7 @@
         <w:rPr>
           <w:rFonts w:ascii="Arial" w:hAnsi="Arial" w:cs="Arial"/>
           <w:noProof/>
-          <w:lang w:val="en-US"/>
+          <w:lang w:val="es-MX" w:eastAsia="es-MX"/>
         </w:rPr>
         <mc:AlternateContent>
           <mc:Choice Requires="wps">
@@ -7477,7 +7317,7 @@
           <w:noProof/>
           <w:sz w:val="24"/>
           <w:szCs w:val="24"/>
-          <w:lang w:val="en-US"/>
+          <w:lang w:val="es-MX" w:eastAsia="es-MX"/>
         </w:rPr>
         <w:drawing>
           <wp:inline distT="0" distB="0" distL="0" distR="0" wp14:anchorId="1F2B37EB" wp14:editId="428E52D1">
@@ -7569,7 +7409,7 @@
           <w:noProof/>
           <w:sz w:val="24"/>
           <w:szCs w:val="24"/>
-          <w:lang w:val="en-US"/>
+          <w:lang w:val="es-MX" w:eastAsia="es-MX"/>
         </w:rPr>
         <w:drawing>
           <wp:inline distT="0" distB="0" distL="0" distR="0" wp14:anchorId="15BC2DA0" wp14:editId="24C1EC0C">
@@ -7760,7 +7600,7 @@
         <w:rPr>
           <w:rFonts w:ascii="Arial" w:hAnsi="Arial" w:cs="Arial"/>
           <w:noProof/>
-          <w:lang w:val="en-US"/>
+          <w:lang w:val="es-MX" w:eastAsia="es-MX"/>
         </w:rPr>
         <mc:AlternateContent>
           <mc:Choice Requires="wps">
@@ -7844,7 +7684,7 @@
           <w:noProof/>
           <w:sz w:val="24"/>
           <w:szCs w:val="24"/>
-          <w:lang w:val="en-US"/>
+          <w:lang w:val="es-MX" w:eastAsia="es-MX"/>
         </w:rPr>
         <w:drawing>
           <wp:inline distT="0" distB="0" distL="0" distR="0" wp14:anchorId="0B363792" wp14:editId="3BFDF8FB">
@@ -7949,7 +7789,7 @@
         <w:rPr>
           <w:rFonts w:ascii="Arial" w:hAnsi="Arial" w:cs="Arial"/>
           <w:noProof/>
-          <w:lang w:val="en-US"/>
+          <w:lang w:val="es-MX" w:eastAsia="es-MX"/>
         </w:rPr>
         <w:lastRenderedPageBreak/>
         <mc:AlternateContent>
@@ -8032,7 +7872,7 @@
         <w:rPr>
           <w:rFonts w:ascii="Arial" w:hAnsi="Arial" w:cs="Arial"/>
           <w:noProof/>
-          <w:lang w:val="en-US"/>
+          <w:lang w:val="es-MX" w:eastAsia="es-MX"/>
         </w:rPr>
         <mc:AlternateContent>
           <mc:Choice Requires="wps">
@@ -8114,7 +7954,7 @@
         <w:rPr>
           <w:rFonts w:ascii="Arial" w:hAnsi="Arial" w:cs="Arial"/>
           <w:noProof/>
-          <w:lang w:val="en-US"/>
+          <w:lang w:val="es-MX" w:eastAsia="es-MX"/>
         </w:rPr>
         <mc:AlternateContent>
           <mc:Choice Requires="wps">
@@ -8198,7 +8038,7 @@
           <w:noProof/>
           <w:sz w:val="24"/>
           <w:szCs w:val="24"/>
-          <w:lang w:val="en-US"/>
+          <w:lang w:val="es-MX" w:eastAsia="es-MX"/>
         </w:rPr>
         <w:drawing>
           <wp:inline distT="0" distB="0" distL="0" distR="0" wp14:anchorId="06C582BD" wp14:editId="44A70FD0">
@@ -8290,7 +8130,7 @@
         <w:rPr>
           <w:rFonts w:ascii="Arial" w:hAnsi="Arial" w:cs="Arial"/>
           <w:noProof/>
-          <w:lang w:val="en-US"/>
+          <w:lang w:val="es-MX" w:eastAsia="es-MX"/>
         </w:rPr>
         <mc:AlternateContent>
           <mc:Choice Requires="wps">
@@ -8374,7 +8214,7 @@
           <w:noProof/>
           <w:sz w:val="24"/>
           <w:szCs w:val="24"/>
-          <w:lang w:val="en-US"/>
+          <w:lang w:val="es-MX" w:eastAsia="es-MX"/>
         </w:rPr>
         <w:drawing>
           <wp:inline distT="0" distB="0" distL="0" distR="0" wp14:anchorId="1618EC62" wp14:editId="25A3119C">
@@ -8458,7 +8298,7 @@
         <w:rPr>
           <w:rFonts w:ascii="Arial" w:hAnsi="Arial" w:cs="Arial"/>
           <w:noProof/>
-          <w:lang w:val="en-US"/>
+          <w:lang w:val="es-MX" w:eastAsia="es-MX"/>
         </w:rPr>
         <mc:AlternateContent>
           <mc:Choice Requires="wps">
@@ -8527,7 +8367,7 @@
               </wp:anchor>
             </w:drawing>
           </mc:Choice>
-          <mc:Fallback xmlns:cx1="http://schemas.microsoft.com/office/drawing/2015/9/8/chartex">
+          <mc:Fallback>
             <w:pict>
               <v:rect w14:anchorId="75351B89" id="Rectángulo 108" o:spid="_x0000_s1026" style="position:absolute;margin-left:415.65pt;margin-top:25.95pt;width:7.1pt;height:8.8pt;rotation:90;flip:y;z-index:251879424;visibility:visible;mso-wrap-style:square;mso-width-percent:0;mso-height-percent:0;mso-wrap-distance-left:9pt;mso-wrap-distance-top:0;mso-wrap-distance-right:9pt;mso-wrap-distance-bottom:0;mso-position-horizontal:absolute;mso-position-horizontal-relative:margin;mso-position-vertical:absolute;mso-position-vertical-relative:text;mso-width-percent:0;mso-height-percent:0;mso-width-relative:margin;mso-height-relative:margin;v-text-anchor:middle" o:gfxdata="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" filled="f" strokecolor="red" strokeweight="1.5pt">
                 <w10:wrap anchorx="margin"/>
@@ -8542,7 +8382,7 @@
           <w:noProof/>
           <w:sz w:val="24"/>
           <w:szCs w:val="24"/>
-          <w:lang w:val="en-US"/>
+          <w:lang w:val="es-MX" w:eastAsia="es-MX"/>
         </w:rPr>
         <w:drawing>
           <wp:inline distT="0" distB="0" distL="0" distR="0" wp14:anchorId="78DB8091" wp14:editId="58CED02D">
@@ -8609,7 +8449,7 @@
           <w:noProof/>
           <w:sz w:val="24"/>
           <w:szCs w:val="24"/>
-          <w:lang w:val="en-US"/>
+          <w:lang w:val="es-MX" w:eastAsia="es-MX"/>
         </w:rPr>
         <w:drawing>
           <wp:inline distT="0" distB="0" distL="0" distR="0" wp14:anchorId="7009BDEC" wp14:editId="09C63C1C">
@@ -8707,7 +8547,7 @@
         <w:rPr>
           <w:rFonts w:ascii="Arial" w:hAnsi="Arial" w:cs="Arial"/>
           <w:noProof/>
-          <w:lang w:val="en-US"/>
+          <w:lang w:val="es-MX" w:eastAsia="es-MX"/>
         </w:rPr>
         <mc:AlternateContent>
           <mc:Choice Requires="wps">
@@ -8791,7 +8631,7 @@
           <w:noProof/>
           <w:sz w:val="24"/>
           <w:szCs w:val="24"/>
-          <w:lang w:val="en-US"/>
+          <w:lang w:val="es-MX" w:eastAsia="es-MX"/>
         </w:rPr>
         <w:drawing>
           <wp:inline distT="0" distB="0" distL="0" distR="0" wp14:anchorId="3FF63347" wp14:editId="7B029EF5">
@@ -8939,7 +8779,7 @@
             <w:r>
               <w:rPr>
                 <w:noProof/>
-                <w:lang w:val="en-US"/>
+                <w:lang w:val="es-MX" w:eastAsia="es-MX"/>
               </w:rPr>
               <w:drawing>
                 <wp:inline distT="0" distB="0" distL="0" distR="0" wp14:anchorId="1B0C1135" wp14:editId="38FCEC54">
@@ -9048,7 +8888,7 @@
             <w:r>
               <w:rPr>
                 <w:noProof/>
-                <w:lang w:val="en-US"/>
+                <w:lang w:val="es-MX" w:eastAsia="es-MX"/>
               </w:rPr>
               <w:drawing>
                 <wp:inline distT="0" distB="0" distL="0" distR="0" wp14:anchorId="5A0336B2" wp14:editId="48561EE2">
@@ -9136,7 +8976,7 @@
             <w:r>
               <w:rPr>
                 <w:noProof/>
-                <w:lang w:val="en-US"/>
+                <w:lang w:val="es-MX" w:eastAsia="es-MX"/>
               </w:rPr>
               <w:drawing>
                 <wp:inline distT="0" distB="0" distL="0" distR="0" wp14:anchorId="2AEBA43C" wp14:editId="2D086D5C">
@@ -9282,7 +9122,7 @@
         <w:rPr>
           <w:rFonts w:ascii="Arial" w:hAnsi="Arial" w:cs="Arial"/>
           <w:noProof/>
-          <w:lang w:val="en-US"/>
+          <w:lang w:val="es-MX" w:eastAsia="es-MX"/>
         </w:rPr>
         <mc:AlternateContent>
           <mc:Choice Requires="wps">
@@ -9366,7 +9206,7 @@
           <w:noProof/>
           <w:sz w:val="24"/>
           <w:szCs w:val="24"/>
-          <w:lang w:val="en-US"/>
+          <w:lang w:val="es-MX" w:eastAsia="es-MX"/>
         </w:rPr>
         <w:drawing>
           <wp:inline distT="0" distB="0" distL="0" distR="0" wp14:anchorId="59A1B560" wp14:editId="405C87F9">
@@ -9460,7 +9300,7 @@
         <w:rPr>
           <w:rFonts w:ascii="Arial" w:hAnsi="Arial" w:cs="Arial"/>
           <w:noProof/>
-          <w:lang w:val="en-US"/>
+          <w:lang w:val="es-MX" w:eastAsia="es-MX"/>
         </w:rPr>
         <w:lastRenderedPageBreak/>
         <mc:AlternateContent>
@@ -9543,7 +9383,7 @@
         <w:rPr>
           <w:rFonts w:ascii="Arial" w:hAnsi="Arial" w:cs="Arial"/>
           <w:noProof/>
-          <w:lang w:val="en-US"/>
+          <w:lang w:val="es-MX" w:eastAsia="es-MX"/>
         </w:rPr>
         <mc:AlternateContent>
           <mc:Choice Requires="wps">
@@ -9627,7 +9467,7 @@
           <w:noProof/>
           <w:sz w:val="24"/>
           <w:szCs w:val="24"/>
-          <w:lang w:val="en-US"/>
+          <w:lang w:val="es-MX" w:eastAsia="es-MX"/>
         </w:rPr>
         <w:drawing>
           <wp:inline distT="0" distB="0" distL="0" distR="0" wp14:anchorId="7803D55F" wp14:editId="4AA30774">
@@ -9727,7 +9567,7 @@
         <w:rPr>
           <w:rFonts w:ascii="Arial" w:hAnsi="Arial" w:cs="Arial"/>
           <w:noProof/>
-          <w:lang w:val="en-US"/>
+          <w:lang w:val="es-MX" w:eastAsia="es-MX"/>
         </w:rPr>
         <mc:AlternateContent>
           <mc:Choice Requires="wps">
@@ -9796,7 +9636,7 @@
               </wp:anchor>
             </w:drawing>
           </mc:Choice>
-          <mc:Fallback xmlns:cx1="http://schemas.microsoft.com/office/drawing/2015/9/8/chartex">
+          <mc:Fallback>
             <w:pict>
               <v:rect w14:anchorId="26678095" id="Rectángulo 126" o:spid="_x0000_s1026" style="position:absolute;margin-left:0;margin-top:93.5pt;width:9.7pt;height:132.05pt;rotation:90;flip:y;z-index:251891712;visibility:visible;mso-wrap-style:square;mso-width-percent:0;mso-height-percent:0;mso-wrap-distance-left:9pt;mso-wrap-distance-top:0;mso-wrap-distance-right:9pt;mso-wrap-distance-bottom:0;mso-position-horizontal:left;mso-position-horizontal-relative:margin;mso-position-vertical:absolute;mso-position-vertical-relative:text;mso-width-percent:0;mso-height-percent:0;mso-width-relative:margin;mso-height-relative:margin;v-text-anchor:middle" o:gfxdata="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" filled="f" strokecolor="red" strokeweight="2.25pt">
                 <w10:wrap anchorx="margin"/>
@@ -9808,7 +9648,7 @@
       <w:r>
         <w:rPr>
           <w:noProof/>
-          <w:lang w:val="en-US"/>
+          <w:lang w:val="es-MX" w:eastAsia="es-MX"/>
         </w:rPr>
         <w:drawing>
           <wp:inline distT="0" distB="0" distL="0" distR="0" wp14:anchorId="4D98B8DA" wp14:editId="44BFE3AB">
@@ -9878,7 +9718,7 @@
         <w:rPr>
           <w:rFonts w:ascii="Arial" w:hAnsi="Arial" w:cs="Arial"/>
           <w:noProof/>
-          <w:lang w:val="en-US"/>
+          <w:lang w:val="es-MX" w:eastAsia="es-MX"/>
         </w:rPr>
         <w:lastRenderedPageBreak/>
         <mc:AlternateContent>
@@ -9961,7 +9801,7 @@
         <w:rPr>
           <w:rFonts w:ascii="Arial" w:hAnsi="Arial" w:cs="Arial"/>
           <w:noProof/>
-          <w:lang w:val="en-US"/>
+          <w:lang w:val="es-MX" w:eastAsia="es-MX"/>
         </w:rPr>
         <mc:AlternateContent>
           <mc:Choice Requires="wps">
@@ -10042,7 +9882,7 @@
       <w:r>
         <w:rPr>
           <w:noProof/>
-          <w:lang w:val="en-US"/>
+          <w:lang w:val="es-MX" w:eastAsia="es-MX"/>
         </w:rPr>
         <w:drawing>
           <wp:inline distT="0" distB="0" distL="0" distR="0" wp14:anchorId="13A21D54" wp14:editId="6A38F1F2">
@@ -10139,7 +9979,7 @@
         <w:rPr>
           <w:rFonts w:ascii="Arial" w:hAnsi="Arial" w:cs="Arial"/>
           <w:noProof/>
-          <w:lang w:val="en-US"/>
+          <w:lang w:val="es-MX" w:eastAsia="es-MX"/>
         </w:rPr>
         <mc:AlternateContent>
           <mc:Choice Requires="wps">
@@ -10221,7 +10061,7 @@
         <w:rPr>
           <w:rFonts w:ascii="Arial" w:hAnsi="Arial" w:cs="Arial"/>
           <w:noProof/>
-          <w:lang w:val="en-US"/>
+          <w:lang w:val="es-MX" w:eastAsia="es-MX"/>
         </w:rPr>
         <mc:AlternateContent>
           <mc:Choice Requires="wps">
@@ -10303,7 +10143,7 @@
         <w:rPr>
           <w:rFonts w:ascii="Arial" w:hAnsi="Arial" w:cs="Arial"/>
           <w:noProof/>
-          <w:lang w:val="en-US"/>
+          <w:lang w:val="es-MX" w:eastAsia="es-MX"/>
         </w:rPr>
         <mc:AlternateContent>
           <mc:Choice Requires="wps">
@@ -10385,7 +10225,7 @@
         <w:rPr>
           <w:rFonts w:ascii="Arial" w:hAnsi="Arial" w:cs="Arial"/>
           <w:noProof/>
-          <w:lang w:val="en-US"/>
+          <w:lang w:val="es-MX" w:eastAsia="es-MX"/>
         </w:rPr>
         <mc:AlternateContent>
           <mc:Choice Requires="wps">
@@ -10454,7 +10294,7 @@
               </wp:anchor>
             </w:drawing>
           </mc:Choice>
-          <mc:Fallback xmlns:cx1="http://schemas.microsoft.com/office/drawing/2015/9/8/chartex">
+          <mc:Fallback>
             <w:pict>
               <v:rect w14:anchorId="3508590E" id="Rectángulo 139" o:spid="_x0000_s1026" style="position:absolute;margin-left:227pt;margin-top:257.5pt;width:14.55pt;height:371.8pt;rotation:90;flip:y;z-index:251908096;visibility:visible;mso-wrap-style:square;mso-width-percent:0;mso-height-percent:0;mso-wrap-distance-left:9pt;mso-wrap-distance-top:0;mso-wrap-distance-right:9pt;mso-wrap-distance-bottom:0;mso-position-horizontal:absolute;mso-position-horizontal-relative:margin;mso-position-vertical:absolute;mso-position-vertical-relative:text;mso-width-percent:0;mso-height-percent:0;mso-width-relative:margin;mso-height-relative:margin;v-text-anchor:middle" o:gfxdata="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" filled="f" strokecolor="red" strokeweight="2.25pt">
                 <w10:wrap anchorx="margin"/>
@@ -10466,7 +10306,7 @@
       <w:r>
         <w:rPr>
           <w:noProof/>
-          <w:lang w:val="en-US"/>
+          <w:lang w:val="es-MX" w:eastAsia="es-MX"/>
         </w:rPr>
         <w:drawing>
           <wp:inline distT="0" distB="0" distL="0" distR="0" wp14:anchorId="3D5E5B94" wp14:editId="5CFCEA9E">
@@ -10570,7 +10410,7 @@
         <w:rPr>
           <w:rFonts w:ascii="Arial" w:hAnsi="Arial" w:cs="Arial"/>
           <w:noProof/>
-          <w:lang w:val="en-US"/>
+          <w:lang w:val="es-MX" w:eastAsia="es-MX"/>
         </w:rPr>
         <w:lastRenderedPageBreak/>
         <mc:AlternateContent>
@@ -10640,7 +10480,7 @@
               </wp:anchor>
             </w:drawing>
           </mc:Choice>
-          <mc:Fallback xmlns:cx1="http://schemas.microsoft.com/office/drawing/2015/9/8/chartex">
+          <mc:Fallback>
             <w:pict>
               <v:rect w14:anchorId="3F4C2FAE" id="Rectángulo 135" o:spid="_x0000_s1026" style="position:absolute;margin-left:287.8pt;margin-top:16.7pt;width:14.55pt;height:75.3pt;rotation:90;flip:y;z-index:251901952;visibility:visible;mso-wrap-style:square;mso-width-percent:0;mso-height-percent:0;mso-wrap-distance-left:9pt;mso-wrap-distance-top:0;mso-wrap-distance-right:9pt;mso-wrap-distance-bottom:0;mso-position-horizontal:absolute;mso-position-horizontal-relative:margin;mso-position-vertical:absolute;mso-position-vertical-relative:text;mso-width-percent:0;mso-height-percent:0;mso-width-relative:margin;mso-height-relative:margin;v-text-anchor:middle" o:gfxdata="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" filled="f" strokecolor="red" strokeweight="2.25pt">
                 <w10:wrap anchorx="margin"/>
@@ -10652,7 +10492,7 @@
       <w:r>
         <w:rPr>
           <w:noProof/>
-          <w:lang w:val="en-US"/>
+          <w:lang w:val="es-MX" w:eastAsia="es-MX"/>
         </w:rPr>
         <w:drawing>
           <wp:inline distT="0" distB="0" distL="0" distR="0" wp14:anchorId="06DBC6B3" wp14:editId="0633C3D2">
@@ -10743,7 +10583,7 @@
           <w:noProof/>
           <w:sz w:val="24"/>
           <w:szCs w:val="24"/>
-          <w:lang w:val="en-US"/>
+          <w:lang w:val="es-MX" w:eastAsia="es-MX"/>
         </w:rPr>
         <mc:AlternateContent>
           <mc:Choice Requires="wps">
@@ -10866,7 +10706,7 @@
       <w:r>
         <w:rPr>
           <w:noProof/>
-          <w:lang w:val="en-US"/>
+          <w:lang w:val="es-MX" w:eastAsia="es-MX"/>
         </w:rPr>
         <w:drawing>
           <wp:inline distT="0" distB="0" distL="0" distR="0" wp14:anchorId="11B3C40B" wp14:editId="2DFCFE07">
@@ -10956,7 +10796,7 @@
         <w:rPr>
           <w:rFonts w:ascii="Arial" w:hAnsi="Arial" w:cs="Arial"/>
           <w:noProof/>
-          <w:lang w:val="en-US"/>
+          <w:lang w:val="es-MX" w:eastAsia="es-MX"/>
         </w:rPr>
         <mc:AlternateContent>
           <mc:Choice Requires="wps">
@@ -11037,7 +10877,7 @@
       <w:r>
         <w:rPr>
           <w:noProof/>
-          <w:lang w:val="en-US"/>
+          <w:lang w:val="es-MX" w:eastAsia="es-MX"/>
         </w:rPr>
         <w:drawing>
           <wp:inline distT="0" distB="0" distL="0" distR="0" wp14:anchorId="4D471A00" wp14:editId="4F36C0BA">
@@ -11122,7 +10962,7 @@
         <w:rPr>
           <w:rFonts w:ascii="Arial" w:hAnsi="Arial" w:cs="Arial"/>
           <w:noProof/>
-          <w:lang w:val="en-US"/>
+          <w:lang w:val="es-MX" w:eastAsia="es-MX"/>
         </w:rPr>
         <mc:AlternateContent>
           <mc:Choice Requires="wps">
@@ -11206,7 +11046,7 @@
       <w:r>
         <w:rPr>
           <w:noProof/>
-          <w:lang w:val="en-US"/>
+          <w:lang w:val="es-MX" w:eastAsia="es-MX"/>
         </w:rPr>
         <w:drawing>
           <wp:inline distT="0" distB="0" distL="0" distR="0" wp14:anchorId="7207F33A" wp14:editId="41B1999B">
@@ -11296,7 +11136,7 @@
         <w:rPr>
           <w:rFonts w:ascii="Arial" w:hAnsi="Arial" w:cs="Arial"/>
           <w:noProof/>
-          <w:lang w:val="en-US"/>
+          <w:lang w:val="es-MX" w:eastAsia="es-MX"/>
         </w:rPr>
         <mc:AlternateContent>
           <mc:Choice Requires="wps">
@@ -11378,7 +11218,7 @@
         <w:rPr>
           <w:rFonts w:ascii="Arial" w:hAnsi="Arial" w:cs="Arial"/>
           <w:noProof/>
-          <w:lang w:val="en-US"/>
+          <w:lang w:val="es-MX" w:eastAsia="es-MX"/>
         </w:rPr>
         <mc:AlternateContent>
           <mc:Choice Requires="wps">
@@ -11459,7 +11299,7 @@
       <w:r>
         <w:rPr>
           <w:noProof/>
-          <w:lang w:val="en-US"/>
+          <w:lang w:val="es-MX" w:eastAsia="es-MX"/>
         </w:rPr>
         <w:drawing>
           <wp:inline distT="0" distB="0" distL="0" distR="0" wp14:anchorId="59851530" wp14:editId="485ED1CA">
@@ -11555,7 +11395,7 @@
         <w:rPr>
           <w:rFonts w:ascii="Arial" w:hAnsi="Arial" w:cs="Arial"/>
           <w:noProof/>
-          <w:lang w:val="en-US"/>
+          <w:lang w:val="es-MX" w:eastAsia="es-MX"/>
         </w:rPr>
         <mc:AlternateContent>
           <mc:Choice Requires="wps">
@@ -11636,7 +11476,7 @@
       <w:r>
         <w:rPr>
           <w:noProof/>
-          <w:lang w:val="en-US"/>
+          <w:lang w:val="es-MX" w:eastAsia="es-MX"/>
         </w:rPr>
         <w:drawing>
           <wp:inline distT="0" distB="0" distL="0" distR="0" wp14:anchorId="114D7157" wp14:editId="2533269F">
@@ -11752,7 +11592,7 @@
         <w:rPr>
           <w:rFonts w:ascii="Arial" w:hAnsi="Arial" w:cs="Arial"/>
           <w:noProof/>
-          <w:lang w:val="en-US"/>
+          <w:lang w:val="es-MX" w:eastAsia="es-MX"/>
         </w:rPr>
         <w:lastRenderedPageBreak/>
         <mc:AlternateContent>
@@ -11834,7 +11674,7 @@
       <w:r>
         <w:rPr>
           <w:noProof/>
-          <w:lang w:val="en-US"/>
+          <w:lang w:val="es-MX" w:eastAsia="es-MX"/>
         </w:rPr>
         <w:drawing>
           <wp:inline distT="0" distB="0" distL="0" distR="0" wp14:anchorId="752F3261" wp14:editId="1A9C5299">
@@ -11890,7 +11730,7 @@
           <w:noProof/>
           <w:sz w:val="24"/>
           <w:szCs w:val="24"/>
-          <w:lang w:val="en-US"/>
+          <w:lang w:val="es-MX" w:eastAsia="es-MX"/>
         </w:rPr>
         <mc:AlternateContent>
           <mc:Choice Requires="wps">
@@ -11987,7 +11827,7 @@
       <w:r>
         <w:rPr>
           <w:noProof/>
-          <w:lang w:val="en-US"/>
+          <w:lang w:val="es-MX" w:eastAsia="es-MX"/>
         </w:rPr>
         <w:drawing>
           <wp:inline distT="0" distB="0" distL="0" distR="0" wp14:anchorId="71250481" wp14:editId="65E9E692">
@@ -12091,7 +11931,7 @@
         <w:rPr>
           <w:rFonts w:ascii="Arial" w:hAnsi="Arial" w:cs="Arial"/>
           <w:noProof/>
-          <w:lang w:val="en-US"/>
+          <w:lang w:val="es-MX" w:eastAsia="es-MX"/>
         </w:rPr>
         <mc:AlternateContent>
           <mc:Choice Requires="wps">
@@ -12172,7 +12012,7 @@
       <w:r>
         <w:rPr>
           <w:noProof/>
-          <w:lang w:val="en-US"/>
+          <w:lang w:val="es-MX" w:eastAsia="es-MX"/>
         </w:rPr>
         <w:drawing>
           <wp:inline distT="0" distB="0" distL="0" distR="0" wp14:anchorId="4C0C8E74" wp14:editId="58F47E75">
@@ -12292,7 +12132,7 @@
         <w:rPr>
           <w:rFonts w:ascii="Arial" w:hAnsi="Arial" w:cs="Arial"/>
           <w:noProof/>
-          <w:lang w:val="en-US"/>
+          <w:lang w:val="es-MX" w:eastAsia="es-MX"/>
         </w:rPr>
         <mc:AlternateContent>
           <mc:Choice Requires="wps">
@@ -12373,7 +12213,7 @@
       <w:r>
         <w:rPr>
           <w:noProof/>
-          <w:lang w:val="en-US"/>
+          <w:lang w:val="es-MX" w:eastAsia="es-MX"/>
         </w:rPr>
         <w:drawing>
           <wp:inline distT="0" distB="0" distL="0" distR="0" wp14:anchorId="0D55E0B9" wp14:editId="1F265A24">
@@ -12426,7 +12266,7 @@
       <w:r>
         <w:rPr>
           <w:noProof/>
-          <w:lang w:val="en-US"/>
+          <w:lang w:val="es-MX" w:eastAsia="es-MX"/>
         </w:rPr>
         <w:drawing>
           <wp:anchor distT="0" distB="0" distL="114300" distR="114300" simplePos="0" relativeHeight="251927552" behindDoc="0" locked="0" layoutInCell="1" allowOverlap="1" wp14:anchorId="541780D4" wp14:editId="1B3730C7">
@@ -12495,7 +12335,7 @@
         <w:rPr>
           <w:rFonts w:ascii="Arial" w:hAnsi="Arial" w:cs="Arial"/>
           <w:noProof/>
-          <w:lang w:val="en-US"/>
+          <w:lang w:val="es-MX" w:eastAsia="es-MX"/>
         </w:rPr>
         <mc:AlternateContent>
           <mc:Choice Requires="wps">
@@ -12637,7 +12477,7 @@
         <w:rPr>
           <w:rFonts w:ascii="Arial" w:hAnsi="Arial" w:cs="Arial"/>
           <w:noProof/>
-          <w:lang w:val="en-US"/>
+          <w:lang w:val="es-MX" w:eastAsia="es-MX"/>
         </w:rPr>
         <mc:AlternateContent>
           <mc:Choice Requires="wps">
@@ -12719,7 +12559,7 @@
         <w:rPr>
           <w:rFonts w:ascii="Arial" w:hAnsi="Arial" w:cs="Arial"/>
           <w:noProof/>
-          <w:lang w:val="en-US"/>
+          <w:lang w:val="es-MX" w:eastAsia="es-MX"/>
         </w:rPr>
         <mc:AlternateContent>
           <mc:Choice Requires="wps">
@@ -12800,7 +12640,7 @@
       <w:r>
         <w:rPr>
           <w:noProof/>
-          <w:lang w:val="en-US"/>
+          <w:lang w:val="es-MX" w:eastAsia="es-MX"/>
         </w:rPr>
         <w:drawing>
           <wp:inline distT="0" distB="0" distL="0" distR="0" wp14:anchorId="5F518FBD" wp14:editId="6C1748B6">
@@ -12857,7 +12697,7 @@
         <w:rPr>
           <w:rFonts w:ascii="Arial" w:hAnsi="Arial" w:cs="Arial"/>
           <w:noProof/>
-          <w:lang w:val="en-US"/>
+          <w:lang w:val="es-MX" w:eastAsia="es-MX"/>
         </w:rPr>
         <w:lastRenderedPageBreak/>
         <mc:AlternateContent>
@@ -12927,7 +12767,7 @@
               </wp:anchor>
             </w:drawing>
           </mc:Choice>
-          <mc:Fallback xmlns:cx1="http://schemas.microsoft.com/office/drawing/2015/9/8/chartex">
+          <mc:Fallback>
             <w:pict>
               <v:rect w14:anchorId="67575755" id="Rectángulo 169" o:spid="_x0000_s1026" style="position:absolute;margin-left:306.35pt;margin-top:243.55pt;width:13.15pt;height:31.15pt;rotation:90;flip:y;z-index:251933696;visibility:visible;mso-wrap-style:square;mso-width-percent:0;mso-height-percent:0;mso-wrap-distance-left:9pt;mso-wrap-distance-top:0;mso-wrap-distance-right:9pt;mso-wrap-distance-bottom:0;mso-position-horizontal:absolute;mso-position-horizontal-relative:margin;mso-position-vertical:absolute;mso-position-vertical-relative:text;mso-width-percent:0;mso-height-percent:0;mso-width-relative:margin;mso-height-relative:margin;v-text-anchor:middle" o:gfxdata="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" filled="f" strokecolor="red" strokeweight="2.25pt">
                 <w10:wrap anchorx="margin"/>
@@ -12939,7 +12779,7 @@
       <w:r>
         <w:rPr>
           <w:noProof/>
-          <w:lang w:val="en-US"/>
+          <w:lang w:val="es-MX" w:eastAsia="es-MX"/>
         </w:rPr>
         <w:drawing>
           <wp:inline distT="0" distB="0" distL="0" distR="0" wp14:anchorId="08431964" wp14:editId="6F765C50">
@@ -13039,7 +12879,7 @@
         <w:rPr>
           <w:rFonts w:ascii="Arial" w:hAnsi="Arial" w:cs="Arial"/>
           <w:noProof/>
-          <w:lang w:val="en-US"/>
+          <w:lang w:val="es-MX" w:eastAsia="es-MX"/>
         </w:rPr>
         <mc:AlternateContent>
           <mc:Choice Requires="wps">
@@ -13120,7 +12960,7 @@
       <w:r>
         <w:rPr>
           <w:noProof/>
-          <w:lang w:val="en-US"/>
+          <w:lang w:val="es-MX" w:eastAsia="es-MX"/>
         </w:rPr>
         <w:drawing>
           <wp:inline distT="0" distB="0" distL="0" distR="0" wp14:anchorId="79302BFE" wp14:editId="0A7C6A18">
@@ -13191,7 +13031,7 @@
         <w:rPr>
           <w:rFonts w:ascii="Arial" w:hAnsi="Arial" w:cs="Arial"/>
           <w:noProof/>
-          <w:lang w:val="en-US"/>
+          <w:lang w:val="es-MX" w:eastAsia="es-MX"/>
         </w:rPr>
         <w:lastRenderedPageBreak/>
         <mc:AlternateContent>
@@ -13261,7 +13101,7 @@
               </wp:anchor>
             </w:drawing>
           </mc:Choice>
-          <mc:Fallback xmlns:cx1="http://schemas.microsoft.com/office/drawing/2015/9/8/chartex">
+          <mc:Fallback>
             <w:pict>
               <v:rect w14:anchorId="678ECE7D" id="Rectángulo 182" o:spid="_x0000_s1026" style="position:absolute;margin-left:421.45pt;margin-top:143pt;width:9.75pt;height:19.6pt;rotation:90;flip:y;z-index:251947008;visibility:visible;mso-wrap-style:square;mso-width-percent:0;mso-height-percent:0;mso-wrap-distance-left:9pt;mso-wrap-distance-top:0;mso-wrap-distance-right:9pt;mso-wrap-distance-bottom:0;mso-position-horizontal:absolute;mso-position-horizontal-relative:margin;mso-position-vertical:absolute;mso-position-vertical-relative:text;mso-width-percent:0;mso-height-percent:0;mso-width-relative:margin;mso-height-relative:margin;v-text-anchor:middle" o:gfxdata="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" filled="f" strokecolor="red" strokeweight="1.5pt">
                 <w10:wrap anchorx="margin"/>
@@ -13274,7 +13114,7 @@
         <w:rPr>
           <w:rFonts w:ascii="Arial" w:hAnsi="Arial" w:cs="Arial"/>
           <w:noProof/>
-          <w:lang w:val="en-US"/>
+          <w:lang w:val="es-MX" w:eastAsia="es-MX"/>
         </w:rPr>
         <mc:AlternateContent>
           <mc:Choice Requires="wps">
@@ -13338,7 +13178,7 @@
               </wp:anchor>
             </w:drawing>
           </mc:Choice>
-          <mc:Fallback xmlns:cx1="http://schemas.microsoft.com/office/drawing/2015/9/8/chartex">
+          <mc:Fallback>
             <w:pict>
               <v:shapetype w14:anchorId="3E50E841" id="_x0000_t32" coordsize="21600,21600" o:spt="32" o:oned="t" path="m,l21600,21600e" filled="f">
                 <v:path arrowok="t" fillok="f" o:connecttype="none"/>
@@ -13355,7 +13195,7 @@
         <w:rPr>
           <w:rFonts w:ascii="Arial" w:hAnsi="Arial" w:cs="Arial"/>
           <w:noProof/>
-          <w:lang w:val="en-US"/>
+          <w:lang w:val="es-MX" w:eastAsia="es-MX"/>
         </w:rPr>
         <mc:AlternateContent>
           <mc:Choice Requires="wps">
@@ -13424,7 +13264,7 @@
               </wp:anchor>
             </w:drawing>
           </mc:Choice>
-          <mc:Fallback xmlns:cx1="http://schemas.microsoft.com/office/drawing/2015/9/8/chartex">
+          <mc:Fallback>
             <w:pict>
               <v:rect w14:anchorId="42238211" id="Rectángulo 180" o:spid="_x0000_s1026" style="position:absolute;margin-left:234.95pt;margin-top:98.35pt;width:19.6pt;height:39.55pt;rotation:90;flip:y;z-index:251943936;visibility:visible;mso-wrap-style:square;mso-width-percent:0;mso-height-percent:0;mso-wrap-distance-left:9pt;mso-wrap-distance-top:0;mso-wrap-distance-right:9pt;mso-wrap-distance-bottom:0;mso-position-horizontal:absolute;mso-position-horizontal-relative:margin;mso-position-vertical:absolute;mso-position-vertical-relative:text;mso-width-percent:0;mso-height-percent:0;mso-width-relative:margin;mso-height-relative:margin;v-text-anchor:middle" o:gfxdata="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" filled="f" strokecolor="red" strokeweight="1.5pt">
                 <w10:wrap anchorx="margin"/>
@@ -13437,7 +13277,7 @@
         <w:rPr>
           <w:rFonts w:ascii="Arial" w:hAnsi="Arial" w:cs="Arial"/>
           <w:noProof/>
-          <w:lang w:val="en-US"/>
+          <w:lang w:val="es-MX" w:eastAsia="es-MX"/>
         </w:rPr>
         <mc:AlternateContent>
           <mc:Choice Requires="wps">
@@ -13506,7 +13346,7 @@
               </wp:anchor>
             </w:drawing>
           </mc:Choice>
-          <mc:Fallback xmlns:cx1="http://schemas.microsoft.com/office/drawing/2015/9/8/chartex">
+          <mc:Fallback>
             <w:pict>
               <v:rect w14:anchorId="15D3E3B4" id="Rectángulo 179" o:spid="_x0000_s1026" style="position:absolute;margin-left:27.95pt;margin-top:90.95pt;width:16.6pt;height:54.15pt;rotation:90;flip:y;z-index:251941888;visibility:visible;mso-wrap-style:square;mso-width-percent:0;mso-height-percent:0;mso-wrap-distance-left:9pt;mso-wrap-distance-top:0;mso-wrap-distance-right:9pt;mso-wrap-distance-bottom:0;mso-position-horizontal:absolute;mso-position-horizontal-relative:margin;mso-position-vertical:absolute;mso-position-vertical-relative:text;mso-width-percent:0;mso-height-percent:0;mso-width-relative:margin;mso-height-relative:margin;v-text-anchor:middle" o:gfxdata="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" filled="f" strokecolor="red" strokeweight="1.5pt">
                 <w10:wrap anchorx="margin"/>
@@ -13519,7 +13359,7 @@
         <w:rPr>
           <w:rFonts w:ascii="Arial" w:hAnsi="Arial" w:cs="Arial"/>
           <w:noProof/>
-          <w:lang w:val="en-US"/>
+          <w:lang w:val="es-MX" w:eastAsia="es-MX"/>
         </w:rPr>
         <mc:AlternateContent>
           <mc:Choice Requires="wps">
@@ -13588,7 +13428,7 @@
               </wp:anchor>
             </w:drawing>
           </mc:Choice>
-          <mc:Fallback xmlns:cx1="http://schemas.microsoft.com/office/drawing/2015/9/8/chartex">
+          <mc:Fallback>
             <w:pict>
               <v:rect w14:anchorId="5BC048AE" id="Rectángulo 178" o:spid="_x0000_s1026" style="position:absolute;margin-left:220.25pt;margin-top:-162.15pt;width:10.8pt;height:428.2pt;rotation:90;flip:y;z-index:251939840;visibility:visible;mso-wrap-style:square;mso-width-percent:0;mso-height-percent:0;mso-wrap-distance-left:9pt;mso-wrap-distance-top:0;mso-wrap-distance-right:9pt;mso-wrap-distance-bottom:0;mso-position-horizontal:absolute;mso-position-horizontal-relative:margin;mso-position-vertical:absolute;mso-position-vertical-relative:text;mso-width-percent:0;mso-height-percent:0;mso-width-relative:margin;mso-height-relative:margin;v-text-anchor:middle" o:gfxdata="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" filled="f" strokecolor="red" strokeweight="1.5pt">
                 <w10:wrap anchorx="margin"/>
@@ -13600,7 +13440,7 @@
       <w:r>
         <w:rPr>
           <w:noProof/>
-          <w:lang w:val="en-US"/>
+          <w:lang w:val="es-MX" w:eastAsia="es-MX"/>
         </w:rPr>
         <w:drawing>
           <wp:inline distT="0" distB="0" distL="0" distR="0" wp14:anchorId="756A4336" wp14:editId="300F3410">
@@ -13670,7 +13510,7 @@
           <w:noProof/>
           <w:sz w:val="24"/>
           <w:szCs w:val="24"/>
-          <w:lang w:val="en-US"/>
+          <w:lang w:val="es-MX" w:eastAsia="es-MX"/>
         </w:rPr>
         <w:drawing>
           <wp:inline distT="0" distB="0" distL="0" distR="0" wp14:anchorId="147871AC" wp14:editId="16D6E801">
@@ -13811,7 +13651,7 @@
         <w:rPr>
           <w:rFonts w:ascii="Arial" w:hAnsi="Arial" w:cs="Arial"/>
           <w:noProof/>
-          <w:lang w:val="en-US"/>
+          <w:lang w:val="es-MX" w:eastAsia="es-MX"/>
         </w:rPr>
         <mc:AlternateContent>
           <mc:Choice Requires="wps">
@@ -13893,7 +13733,7 @@
         <w:rPr>
           <w:rFonts w:ascii="Arial" w:hAnsi="Arial" w:cs="Arial"/>
           <w:noProof/>
-          <w:lang w:val="en-US"/>
+          <w:lang w:val="es-MX" w:eastAsia="es-MX"/>
         </w:rPr>
         <mc:AlternateContent>
           <mc:Choice Requires="wps">
@@ -13974,7 +13814,7 @@
       <w:r>
         <w:rPr>
           <w:noProof/>
-          <w:lang w:val="en-US"/>
+          <w:lang w:val="es-MX" w:eastAsia="es-MX"/>
         </w:rPr>
         <w:drawing>
           <wp:inline distT="0" distB="0" distL="0" distR="0" wp14:anchorId="20036AED" wp14:editId="01A9B591">
@@ -14044,7 +13884,7 @@
         <w:rPr>
           <w:rFonts w:ascii="Arial" w:hAnsi="Arial" w:cs="Arial"/>
           <w:noProof/>
-          <w:lang w:val="en-US"/>
+          <w:lang w:val="es-MX" w:eastAsia="es-MX"/>
         </w:rPr>
         <w:lastRenderedPageBreak/>
         <mc:AlternateContent>
@@ -14127,7 +13967,7 @@
         <w:rPr>
           <w:rFonts w:ascii="Arial" w:hAnsi="Arial" w:cs="Arial"/>
           <w:noProof/>
-          <w:lang w:val="en-US"/>
+          <w:lang w:val="es-MX" w:eastAsia="es-MX"/>
         </w:rPr>
         <mc:AlternateContent>
           <mc:Choice Requires="wps">
@@ -14196,7 +14036,7 @@
               </wp:anchor>
             </w:drawing>
           </mc:Choice>
-          <mc:Fallback xmlns:cx1="http://schemas.microsoft.com/office/drawing/2015/9/8/chartex">
+          <mc:Fallback>
             <w:pict>
               <v:rect w14:anchorId="367CCE71" id="Rectángulo 187" o:spid="_x0000_s1026" style="position:absolute;margin-left:272pt;margin-top:62.05pt;width:9.15pt;height:75.05pt;rotation:90;flip:y;z-index:251955200;visibility:visible;mso-wrap-style:square;mso-width-percent:0;mso-height-percent:0;mso-wrap-distance-left:9pt;mso-wrap-distance-top:0;mso-wrap-distance-right:9pt;mso-wrap-distance-bottom:0;mso-position-horizontal:absolute;mso-position-horizontal-relative:margin;mso-position-vertical:absolute;mso-position-vertical-relative:text;mso-width-percent:0;mso-height-percent:0;mso-width-relative:margin;mso-height-relative:margin;v-text-anchor:middle" o:gfxdata="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" filled="f" strokecolor="red" strokeweight="1.5pt">
                 <w10:wrap anchorx="margin"/>
@@ -14208,7 +14048,7 @@
       <w:r>
         <w:rPr>
           <w:noProof/>
-          <w:lang w:val="en-US"/>
+          <w:lang w:val="es-MX" w:eastAsia="es-MX"/>
         </w:rPr>
         <w:drawing>
           <wp:inline distT="0" distB="0" distL="0" distR="0" wp14:anchorId="0E7C501A" wp14:editId="46A8F587">
@@ -14268,7 +14108,7 @@
           <w:noProof/>
           <w:sz w:val="24"/>
           <w:szCs w:val="24"/>
-          <w:lang w:val="en-US"/>
+          <w:lang w:val="es-MX" w:eastAsia="es-MX"/>
         </w:rPr>
         <mc:AlternateContent>
           <mc:Choice Requires="wps">
@@ -14337,7 +14177,7 @@
               </wp:anchor>
             </w:drawing>
           </mc:Choice>
-          <mc:Fallback xmlns:cx1="http://schemas.microsoft.com/office/drawing/2015/9/8/chartex">
+          <mc:Fallback>
             <w:pict>
               <v:rect w14:anchorId="41399693" id="Rectángulo 189" o:spid="_x0000_s1026" style="position:absolute;margin-left:324.95pt;margin-top:120.05pt;width:10.5pt;height:17.75pt;rotation:90;flip:y;z-index:251957248;visibility:visible;mso-wrap-style:square;mso-width-percent:0;mso-height-percent:0;mso-wrap-distance-left:9pt;mso-wrap-distance-top:0;mso-wrap-distance-right:9pt;mso-wrap-distance-bottom:0;mso-position-horizontal:absolute;mso-position-horizontal-relative:margin;mso-position-vertical:absolute;mso-position-vertical-relative:text;mso-width-percent:0;mso-height-percent:0;mso-width-relative:margin;mso-height-relative:margin;v-text-anchor:middle" o:gfxdata="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" filled="f" strokecolor="red" strokeweight="1.5pt">
                 <w10:wrap anchorx="margin"/>
@@ -14371,7 +14211,7 @@
       <w:r>
         <w:rPr>
           <w:noProof/>
-          <w:lang w:val="en-US"/>
+          <w:lang w:val="es-MX" w:eastAsia="es-MX"/>
         </w:rPr>
         <w:drawing>
           <wp:inline distT="0" distB="0" distL="0" distR="0" wp14:anchorId="487C9C86" wp14:editId="2E78BB4A">
@@ -14427,7 +14267,7 @@
       <w:r>
         <w:rPr>
           <w:noProof/>
-          <w:lang w:val="en-US"/>
+          <w:lang w:val="es-MX" w:eastAsia="es-MX"/>
         </w:rPr>
         <w:drawing>
           <wp:inline distT="0" distB="0" distL="0" distR="0" wp14:anchorId="4046E0AD" wp14:editId="2BF1CD12">
@@ -14490,7 +14330,7 @@
 </file>
 
 <file path=word/endnotes.xml><?xml version="1.0" encoding="utf-8"?>
-<w:endnotes xmlns:wpc="http://schemas.microsoft.com/office/word/2010/wordprocessingCanvas" xmlns:cx="http://schemas.microsoft.com/office/drawing/2014/chartex" xmlns:mc="http://schemas.openxmlformats.org/markup-compatibility/2006" xmlns:o="urn:schemas-microsoft-com:office:office" xmlns:r="http://schemas.openxmlformats.org/officeDocument/2006/relationships" xmlns:m="http://schemas.openxmlformats.org/officeDocument/2006/math" xmlns:v="urn:schemas-microsoft-com:vml" xmlns:wp14="http://schemas.microsoft.com/office/word/2010/wordprocessingDrawing" xmlns:wp="http://schemas.openxmlformats.org/drawingml/2006/wordprocessingDrawing" xmlns:w10="urn:schemas-microsoft-com:office:word" xmlns:w="http://schemas.openxmlformats.org/wordprocessingml/2006/main" xmlns:w14="http://schemas.microsoft.com/office/word/2010/wordml" xmlns:w15="http://schemas.microsoft.com/office/word/2012/wordml" xmlns:w16se="http://schemas.microsoft.com/office/word/2015/wordml/symex" xmlns:wpg="http://schemas.microsoft.com/office/word/2010/wordprocessingGroup" xmlns:wpi="http://schemas.microsoft.com/office/word/2010/wordprocessingInk" xmlns:wne="http://schemas.microsoft.com/office/word/2006/wordml" xmlns:wps="http://schemas.microsoft.com/office/word/2010/wordprocessingShape" mc:Ignorable="w14 w15 w16se wp14">
+<w:endnotes xmlns:wpc="http://schemas.microsoft.com/office/word/2010/wordprocessingCanvas" xmlns:cx="http://schemas.microsoft.com/office/drawing/2014/chartex" xmlns:cx1="http://schemas.microsoft.com/office/drawing/2015/9/8/chartex" xmlns:mc="http://schemas.openxmlformats.org/markup-compatibility/2006" xmlns:o="urn:schemas-microsoft-com:office:office" xmlns:r="http://schemas.openxmlformats.org/officeDocument/2006/relationships" xmlns:m="http://schemas.openxmlformats.org/officeDocument/2006/math" xmlns:v="urn:schemas-microsoft-com:vml" xmlns:wp14="http://schemas.microsoft.com/office/word/2010/wordprocessingDrawing" xmlns:wp="http://schemas.openxmlformats.org/drawingml/2006/wordprocessingDrawing" xmlns:w10="urn:schemas-microsoft-com:office:word" xmlns:w="http://schemas.openxmlformats.org/wordprocessingml/2006/main" xmlns:w14="http://schemas.microsoft.com/office/word/2010/wordml" xmlns:w15="http://schemas.microsoft.com/office/word/2012/wordml" xmlns:w16se="http://schemas.microsoft.com/office/word/2015/wordml/symex" xmlns:wpg="http://schemas.microsoft.com/office/word/2010/wordprocessingGroup" xmlns:wpi="http://schemas.microsoft.com/office/word/2010/wordprocessingInk" xmlns:wne="http://schemas.microsoft.com/office/word/2006/wordml" xmlns:wps="http://schemas.microsoft.com/office/word/2010/wordprocessingShape" mc:Ignorable="w14 w15 w16se wp14">
   <w:endnote w:type="separator" w:id="-1">
     <w:p>
       <w:pPr>
@@ -14515,7 +14355,7 @@
 </file>
 
 <file path=word/footer1.xml><?xml version="1.0" encoding="utf-8"?>
-<w:ftr xmlns:wpc="http://schemas.microsoft.com/office/word/2010/wordprocessingCanvas" xmlns:cx="http://schemas.microsoft.com/office/drawing/2014/chartex" xmlns:mc="http://schemas.openxmlformats.org/markup-compatibility/2006" xmlns:o="urn:schemas-microsoft-com:office:office" xmlns:r="http://schemas.openxmlformats.org/officeDocument/2006/relationships" xmlns:m="http://schemas.openxmlformats.org/officeDocument/2006/math" xmlns:v="urn:schemas-microsoft-com:vml" xmlns:wp14="http://schemas.microsoft.com/office/word/2010/wordprocessingDrawing" xmlns:wp="http://schemas.openxmlformats.org/drawingml/2006/wordprocessingDrawing" xmlns:w10="urn:schemas-microsoft-com:office:word" xmlns:w="http://schemas.openxmlformats.org/wordprocessingml/2006/main" xmlns:w14="http://schemas.microsoft.com/office/word/2010/wordml" xmlns:w15="http://schemas.microsoft.com/office/word/2012/wordml" xmlns:w16se="http://schemas.microsoft.com/office/word/2015/wordml/symex" xmlns:wpg="http://schemas.microsoft.com/office/word/2010/wordprocessingGroup" xmlns:wpi="http://schemas.microsoft.com/office/word/2010/wordprocessingInk" xmlns:wne="http://schemas.microsoft.com/office/word/2006/wordml" xmlns:wps="http://schemas.microsoft.com/office/word/2010/wordprocessingShape" mc:Ignorable="w14 w15 w16se wp14">
+<w:ftr xmlns:wpc="http://schemas.microsoft.com/office/word/2010/wordprocessingCanvas" xmlns:cx="http://schemas.microsoft.com/office/drawing/2014/chartex" xmlns:cx1="http://schemas.microsoft.com/office/drawing/2015/9/8/chartex" xmlns:mc="http://schemas.openxmlformats.org/markup-compatibility/2006" xmlns:o="urn:schemas-microsoft-com:office:office" xmlns:r="http://schemas.openxmlformats.org/officeDocument/2006/relationships" xmlns:m="http://schemas.openxmlformats.org/officeDocument/2006/math" xmlns:v="urn:schemas-microsoft-com:vml" xmlns:wp14="http://schemas.microsoft.com/office/word/2010/wordprocessingDrawing" xmlns:wp="http://schemas.openxmlformats.org/drawingml/2006/wordprocessingDrawing" xmlns:w10="urn:schemas-microsoft-com:office:word" xmlns:w="http://schemas.openxmlformats.org/wordprocessingml/2006/main" xmlns:w14="http://schemas.microsoft.com/office/word/2010/wordml" xmlns:w15="http://schemas.microsoft.com/office/word/2012/wordml" xmlns:w16se="http://schemas.microsoft.com/office/word/2015/wordml/symex" xmlns:wpg="http://schemas.microsoft.com/office/word/2010/wordprocessingGroup" xmlns:wpi="http://schemas.microsoft.com/office/word/2010/wordprocessingInk" xmlns:wne="http://schemas.microsoft.com/office/word/2006/wordml" xmlns:wps="http://schemas.microsoft.com/office/word/2010/wordprocessingShape" mc:Ignorable="w14 w15 w16se wp14">
   <w:sdt>
     <w:sdtPr>
       <w:rPr>
@@ -14558,7 +14398,7 @@
                 <w:b/>
                 <w:noProof/>
                 <w:color w:val="FFFFFF" w:themeColor="background1"/>
-                <w:lang w:val="en-US"/>
+                <w:lang w:val="es-MX" w:eastAsia="es-MX"/>
               </w:rPr>
               <mc:AlternateContent>
                 <mc:Choice Requires="wps">
@@ -14616,7 +14456,7 @@
                     </wp:anchor>
                   </w:drawing>
                 </mc:Choice>
-                <mc:Fallback xmlns:cx1="http://schemas.microsoft.com/office/drawing/2015/9/8/chartex">
+                <mc:Fallback>
                   <w:pict>
                     <v:line w14:anchorId="42D5C661" id="Conector recto 13" o:spid="_x0000_s1026" style="position:absolute;z-index:251662336;visibility:visible;mso-wrap-style:square;mso-width-percent:0;mso-height-percent:0;mso-wrap-distance-left:9pt;mso-wrap-distance-top:0;mso-wrap-distance-right:9pt;mso-wrap-distance-bottom:0;mso-position-horizontal:absolute;mso-position-horizontal-relative:text;mso-position-vertical:absolute;mso-position-vertical-relative:text;mso-width-percent:0;mso-height-percent:0;mso-width-relative:margin;mso-height-relative:margin" from="-17.55pt,-3pt" to="446.7pt,-2.25pt" o:gfxdata="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" strokecolor="#a5a5a5 [3206]" strokeweight="1.5pt">
                       <v:stroke joinstyle="miter"/>
@@ -14630,7 +14470,7 @@
                 <w:b/>
                 <w:noProof/>
                 <w:color w:val="FFFFFF" w:themeColor="background1"/>
-                <w:lang w:val="en-US"/>
+                <w:lang w:val="es-MX" w:eastAsia="es-MX"/>
               </w:rPr>
               <mc:AlternateContent>
                 <mc:Choice Requires="wps">
@@ -14727,7 +14567,7 @@
                     </wp:anchor>
                   </w:drawing>
                 </mc:Choice>
-                <mc:Fallback xmlns:cx1="http://schemas.microsoft.com/office/drawing/2015/9/8/chartex">
+                <mc:Fallback>
                   <w:pict>
                     <v:rect w14:anchorId="2CD8D370" id="Rectángulo 11" o:spid="_x0000_s1026" style="position:absolute;margin-left:280.3pt;margin-top:-3.3pt;width:167.65pt;height:22.4pt;z-index:-251658241;visibility:visible;mso-wrap-style:square;mso-width-percent:0;mso-wrap-distance-left:9pt;mso-wrap-distance-top:0;mso-wrap-distance-right:9pt;mso-wrap-distance-bottom:0;mso-position-horizontal:absolute;mso-position-horizontal-relative:text;mso-position-vertical:absolute;mso-position-vertical-relative:text;mso-width-percent:0;mso-width-relative:margin;v-text-anchor:middle" o:gfxdata="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" fillcolor="#002060" stroked="f" strokeweight="1pt">
                       <v:fill color2="#002060" o:opacity2="15728f" rotate="t" angle="90" colors="0 #002060;34734f #002060;40632f #002060;45815f #072766;46531f #002060;60293f #002060;1 #002060" focus="100%" type="gradient"/>
@@ -14778,7 +14618,7 @@
                 <w:noProof/>
                 <w:color w:val="FFFFFF" w:themeColor="background1"/>
               </w:rPr>
-              <w:t>20</w:t>
+              <w:t>13</w:t>
             </w:r>
             <w:r>
               <w:rPr>
@@ -14858,7 +14698,7 @@
 </file>
 
 <file path=word/footnotes.xml><?xml version="1.0" encoding="utf-8"?>
-<w:footnotes xmlns:wpc="http://schemas.microsoft.com/office/word/2010/wordprocessingCanvas" xmlns:cx="http://schemas.microsoft.com/office/drawing/2014/chartex" xmlns:mc="http://schemas.openxmlformats.org/markup-compatibility/2006" xmlns:o="urn:schemas-microsoft-com:office:office" xmlns:r="http://schemas.openxmlformats.org/officeDocument/2006/relationships" xmlns:m="http://schemas.openxmlformats.org/officeDocument/2006/math" xmlns:v="urn:schemas-microsoft-com:vml" xmlns:wp14="http://schemas.microsoft.com/office/word/2010/wordprocessingDrawing" xmlns:wp="http://schemas.openxmlformats.org/drawingml/2006/wordprocessingDrawing" xmlns:w10="urn:schemas-microsoft-com:office:word" xmlns:w="http://schemas.openxmlformats.org/wordprocessingml/2006/main" xmlns:w14="http://schemas.microsoft.com/office/word/2010/wordml" xmlns:w15="http://schemas.microsoft.com/office/word/2012/wordml" xmlns:w16se="http://schemas.microsoft.com/office/word/2015/wordml/symex" xmlns:wpg="http://schemas.microsoft.com/office/word/2010/wordprocessingGroup" xmlns:wpi="http://schemas.microsoft.com/office/word/2010/wordprocessingInk" xmlns:wne="http://schemas.microsoft.com/office/word/2006/wordml" xmlns:wps="http://schemas.microsoft.com/office/word/2010/wordprocessingShape" mc:Ignorable="w14 w15 w16se wp14">
+<w:footnotes xmlns:wpc="http://schemas.microsoft.com/office/word/2010/wordprocessingCanvas" xmlns:cx="http://schemas.microsoft.com/office/drawing/2014/chartex" xmlns:cx1="http://schemas.microsoft.com/office/drawing/2015/9/8/chartex" xmlns:mc="http://schemas.openxmlformats.org/markup-compatibility/2006" xmlns:o="urn:schemas-microsoft-com:office:office" xmlns:r="http://schemas.openxmlformats.org/officeDocument/2006/relationships" xmlns:m="http://schemas.openxmlformats.org/officeDocument/2006/math" xmlns:v="urn:schemas-microsoft-com:vml" xmlns:wp14="http://schemas.microsoft.com/office/word/2010/wordprocessingDrawing" xmlns:wp="http://schemas.openxmlformats.org/drawingml/2006/wordprocessingDrawing" xmlns:w10="urn:schemas-microsoft-com:office:word" xmlns:w="http://schemas.openxmlformats.org/wordprocessingml/2006/main" xmlns:w14="http://schemas.microsoft.com/office/word/2010/wordml" xmlns:w15="http://schemas.microsoft.com/office/word/2012/wordml" xmlns:w16se="http://schemas.microsoft.com/office/word/2015/wordml/symex" xmlns:wpg="http://schemas.microsoft.com/office/word/2010/wordprocessingGroup" xmlns:wpi="http://schemas.microsoft.com/office/word/2010/wordprocessingInk" xmlns:wne="http://schemas.microsoft.com/office/word/2006/wordml" xmlns:wps="http://schemas.microsoft.com/office/word/2010/wordprocessingShape" mc:Ignorable="w14 w15 w16se wp14">
   <w:footnote w:type="separator" w:id="-1">
     <w:p>
       <w:pPr>
@@ -14883,7 +14723,7 @@
 </file>
 
 <file path=word/header1.xml><?xml version="1.0" encoding="utf-8"?>
-<w:hdr xmlns:wpc="http://schemas.microsoft.com/office/word/2010/wordprocessingCanvas" xmlns:cx="http://schemas.microsoft.com/office/drawing/2014/chartex" xmlns:mc="http://schemas.openxmlformats.org/markup-compatibility/2006" xmlns:o="urn:schemas-microsoft-com:office:office" xmlns:r="http://schemas.openxmlformats.org/officeDocument/2006/relationships" xmlns:m="http://schemas.openxmlformats.org/officeDocument/2006/math" xmlns:v="urn:schemas-microsoft-com:vml" xmlns:wp14="http://schemas.microsoft.com/office/word/2010/wordprocessingDrawing" xmlns:wp="http://schemas.openxmlformats.org/drawingml/2006/wordprocessingDrawing" xmlns:w10="urn:schemas-microsoft-com:office:word" xmlns:w="http://schemas.openxmlformats.org/wordprocessingml/2006/main" xmlns:w14="http://schemas.microsoft.com/office/word/2010/wordml" xmlns:w15="http://schemas.microsoft.com/office/word/2012/wordml" xmlns:w16se="http://schemas.microsoft.com/office/word/2015/wordml/symex" xmlns:wpg="http://schemas.microsoft.com/office/word/2010/wordprocessingGroup" xmlns:wpi="http://schemas.microsoft.com/office/word/2010/wordprocessingInk" xmlns:wne="http://schemas.microsoft.com/office/word/2006/wordml" xmlns:wps="http://schemas.microsoft.com/office/word/2010/wordprocessingShape" mc:Ignorable="w14 w15 w16se wp14">
+<w:hdr xmlns:wpc="http://schemas.microsoft.com/office/word/2010/wordprocessingCanvas" xmlns:cx="http://schemas.microsoft.com/office/drawing/2014/chartex" xmlns:cx1="http://schemas.microsoft.com/office/drawing/2015/9/8/chartex" xmlns:mc="http://schemas.openxmlformats.org/markup-compatibility/2006" xmlns:o="urn:schemas-microsoft-com:office:office" xmlns:r="http://schemas.openxmlformats.org/officeDocument/2006/relationships" xmlns:m="http://schemas.openxmlformats.org/officeDocument/2006/math" xmlns:v="urn:schemas-microsoft-com:vml" xmlns:wp14="http://schemas.microsoft.com/office/word/2010/wordprocessingDrawing" xmlns:wp="http://schemas.openxmlformats.org/drawingml/2006/wordprocessingDrawing" xmlns:w10="urn:schemas-microsoft-com:office:word" xmlns:w="http://schemas.openxmlformats.org/wordprocessingml/2006/main" xmlns:w14="http://schemas.microsoft.com/office/word/2010/wordml" xmlns:w15="http://schemas.microsoft.com/office/word/2012/wordml" xmlns:w16se="http://schemas.microsoft.com/office/word/2015/wordml/symex" xmlns:wpg="http://schemas.microsoft.com/office/word/2010/wordprocessingGroup" xmlns:wpi="http://schemas.microsoft.com/office/word/2010/wordprocessingInk" xmlns:wne="http://schemas.microsoft.com/office/word/2006/wordml" xmlns:wps="http://schemas.microsoft.com/office/word/2010/wordprocessingShape" mc:Ignorable="w14 w15 w16se wp14">
   <w:p>
     <w:pPr>
       <w:pStyle w:val="Encabezado"/>
@@ -14891,7 +14731,7 @@
     <w:r>
       <w:rPr>
         <w:noProof/>
-        <w:lang w:val="en-US"/>
+        <w:lang w:val="es-MX" w:eastAsia="es-MX"/>
       </w:rPr>
       <w:drawing>
         <wp:anchor distT="0" distB="0" distL="114300" distR="114300" simplePos="0" relativeHeight="251664384" behindDoc="0" locked="0" layoutInCell="1" allowOverlap="1" wp14:anchorId="0ADD031E" wp14:editId="4F357912">
@@ -14961,7 +14801,7 @@
 </file>
 
 <file path=word/numbering.xml><?xml version="1.0" encoding="utf-8"?>
-<w:numbering xmlns:wpc="http://schemas.microsoft.com/office/word/2010/wordprocessingCanvas" xmlns:cx="http://schemas.microsoft.com/office/drawing/2014/chartex" xmlns:mc="http://schemas.openxmlformats.org/markup-compatibility/2006" xmlns:o="urn:schemas-microsoft-com:office:office" xmlns:r="http://schemas.openxmlformats.org/officeDocument/2006/relationships" xmlns:m="http://schemas.openxmlformats.org/officeDocument/2006/math" xmlns:v="urn:schemas-microsoft-com:vml" xmlns:wp14="http://schemas.microsoft.com/office/word/2010/wordprocessingDrawing" xmlns:wp="http://schemas.openxmlformats.org/drawingml/2006/wordprocessingDrawing" xmlns:w10="urn:schemas-microsoft-com:office:word" xmlns:w="http://schemas.openxmlformats.org/wordprocessingml/2006/main" xmlns:w14="http://schemas.microsoft.com/office/word/2010/wordml" xmlns:w15="http://schemas.microsoft.com/office/word/2012/wordml" xmlns:w16se="http://schemas.microsoft.com/office/word/2015/wordml/symex" xmlns:wpg="http://schemas.microsoft.com/office/word/2010/wordprocessingGroup" xmlns:wpi="http://schemas.microsoft.com/office/word/2010/wordprocessingInk" xmlns:wne="http://schemas.microsoft.com/office/word/2006/wordml" xmlns:wps="http://schemas.microsoft.com/office/word/2010/wordprocessingShape" mc:Ignorable="w14 w15 w16se wp14">
+<w:numbering xmlns:wpc="http://schemas.microsoft.com/office/word/2010/wordprocessingCanvas" xmlns:cx="http://schemas.microsoft.com/office/drawing/2014/chartex" xmlns:cx1="http://schemas.microsoft.com/office/drawing/2015/9/8/chartex" xmlns:mc="http://schemas.openxmlformats.org/markup-compatibility/2006" xmlns:o="urn:schemas-microsoft-com:office:office" xmlns:r="http://schemas.openxmlformats.org/officeDocument/2006/relationships" xmlns:m="http://schemas.openxmlformats.org/officeDocument/2006/math" xmlns:v="urn:schemas-microsoft-com:vml" xmlns:wp14="http://schemas.microsoft.com/office/word/2010/wordprocessingDrawing" xmlns:wp="http://schemas.openxmlformats.org/drawingml/2006/wordprocessingDrawing" xmlns:w10="urn:schemas-microsoft-com:office:word" xmlns:w="http://schemas.openxmlformats.org/wordprocessingml/2006/main" xmlns:w14="http://schemas.microsoft.com/office/word/2010/wordml" xmlns:w15="http://schemas.microsoft.com/office/word/2012/wordml" xmlns:w16se="http://schemas.microsoft.com/office/word/2015/wordml/symex" xmlns:wpg="http://schemas.microsoft.com/office/word/2010/wordprocessingGroup" xmlns:wpi="http://schemas.microsoft.com/office/word/2010/wordprocessingInk" xmlns:wne="http://schemas.microsoft.com/office/word/2006/wordml" xmlns:wps="http://schemas.microsoft.com/office/word/2010/wordprocessingShape" mc:Ignorable="w14 w15 w16se wp14">
   <w:abstractNum w:abstractNumId="0" w15:restartNumberingAfterBreak="0">
     <w:nsid w:val="33767D3B"/>
     <w:multiLevelType w:val="multilevel"/>
@@ -16606,7 +16446,7 @@
 </file>
 
 <file path=customXml/itemProps1.xml><?xml version="1.0" encoding="utf-8"?>
-<ds:datastoreItem xmlns:ds="http://schemas.openxmlformats.org/officeDocument/2006/customXml" ds:itemID="{D7D53CB4-4B7D-4A4D-AAA6-A5C1FEC56CEF}">
+<ds:datastoreItem xmlns:ds="http://schemas.openxmlformats.org/officeDocument/2006/customXml" ds:itemID="{EF0D8354-2F41-423C-AE32-7322FC14912D}">
   <ds:schemaRefs>
     <ds:schemaRef ds:uri="http://schemas.openxmlformats.org/officeDocument/2006/bibliography"/>
   </ds:schemaRefs>

</xml_diff>